<commit_message>
Update ESTRUCTURA DEL PLAN DE EMPRESA_22-02-2024.docx
</commit_message>
<xml_diff>
--- a/ESTRUCTURA DEL PLAN DE EMPRESA_22-02-2024.docx
+++ b/ESTRUCTURA DEL PLAN DE EMPRESA_22-02-2024.docx
@@ -1,6 +1,6 @@
 
 <file path=word/document.xml><?xml version="1.0" encoding="utf-8"?>
-<w:document xmlns:wpc="http://schemas.microsoft.com/office/word/2010/wordprocessingCanvas" xmlns:cx="http://schemas.microsoft.com/office/drawing/2014/chartex" xmlns:mc="http://schemas.openxmlformats.org/markup-compatibility/2006" xmlns:o="urn:schemas-microsoft-com:office:office" xmlns:r="http://schemas.openxmlformats.org/officeDocument/2006/relationships" xmlns:m="http://schemas.openxmlformats.org/officeDocument/2006/math" xmlns:v="urn:schemas-microsoft-com:vml" xmlns:wp14="http://schemas.microsoft.com/office/word/2010/wordprocessingDrawing" xmlns:wp="http://schemas.openxmlformats.org/drawingml/2006/wordprocessingDrawing" xmlns:w10="urn:schemas-microsoft-com:office:word" xmlns:w="http://schemas.openxmlformats.org/wordprocessingml/2006/main" xmlns:w14="http://schemas.microsoft.com/office/word/2010/wordml" xmlns:w15="http://schemas.microsoft.com/office/word/2012/wordml" xmlns:w16se="http://schemas.microsoft.com/office/word/2015/wordml/symex" xmlns:wpg="http://schemas.microsoft.com/office/word/2010/wordprocessingGroup" xmlns:wpi="http://schemas.microsoft.com/office/word/2010/wordprocessingInk" xmlns:wne="http://schemas.microsoft.com/office/word/2006/wordml" xmlns:wps="http://schemas.microsoft.com/office/word/2010/wordprocessingShape" mc:Ignorable="w14 w15 w16se wp14">
+<w:document xmlns:wpc="http://schemas.microsoft.com/office/word/2010/wordprocessingCanvas" xmlns:cx="http://schemas.microsoft.com/office/drawing/2014/chartex" xmlns:cx1="http://schemas.microsoft.com/office/drawing/2015/9/8/chartex" xmlns:cx2="http://schemas.microsoft.com/office/drawing/2015/10/21/chartex" xmlns:cx3="http://schemas.microsoft.com/office/drawing/2016/5/9/chartex" xmlns:cx4="http://schemas.microsoft.com/office/drawing/2016/5/10/chartex" xmlns:cx5="http://schemas.microsoft.com/office/drawing/2016/5/11/chartex" xmlns:cx6="http://schemas.microsoft.com/office/drawing/2016/5/12/chartex" xmlns:cx7="http://schemas.microsoft.com/office/drawing/2016/5/13/chartex" xmlns:cx8="http://schemas.microsoft.com/office/drawing/2016/5/14/chartex" xmlns:mc="http://schemas.openxmlformats.org/markup-compatibility/2006" xmlns:aink="http://schemas.microsoft.com/office/drawing/2016/ink" xmlns:am3d="http://schemas.microsoft.com/office/drawing/2017/model3d" xmlns:o="urn:schemas-microsoft-com:office:office" xmlns:oel="http://schemas.microsoft.com/office/2019/extlst" xmlns:r="http://schemas.openxmlformats.org/officeDocument/2006/relationships" xmlns:m="http://schemas.openxmlformats.org/officeDocument/2006/math" xmlns:v="urn:schemas-microsoft-com:vml" xmlns:wp14="http://schemas.microsoft.com/office/word/2010/wordprocessingDrawing" xmlns:wp="http://schemas.openxmlformats.org/drawingml/2006/wordprocessingDrawing" xmlns:w10="urn:schemas-microsoft-com:office:word" xmlns:w="http://schemas.openxmlformats.org/wordprocessingml/2006/main" xmlns:w14="http://schemas.microsoft.com/office/word/2010/wordml" xmlns:w15="http://schemas.microsoft.com/office/word/2012/wordml" xmlns:w16cex="http://schemas.microsoft.com/office/word/2018/wordml/cex" xmlns:w16cid="http://schemas.microsoft.com/office/word/2016/wordml/cid" xmlns:w16="http://schemas.microsoft.com/office/word/2018/wordml" xmlns:w16sdtdh="http://schemas.microsoft.com/office/word/2020/wordml/sdtdatahash" xmlns:w16se="http://schemas.microsoft.com/office/word/2015/wordml/symex" xmlns:wpg="http://schemas.microsoft.com/office/word/2010/wordprocessingGroup" xmlns:wpi="http://schemas.microsoft.com/office/word/2010/wordprocessingInk" xmlns:wne="http://schemas.microsoft.com/office/word/2006/wordml" xmlns:wps="http://schemas.microsoft.com/office/word/2010/wordprocessingShape" mc:Ignorable="w14 w15 w16se w16cid w16 w16cex w16sdtdh wp14">
   <w:body>
     <w:p>
       <w:pPr>
@@ -168,20 +168,6 @@
           <w:rFonts w:eastAsiaTheme="minorEastAsia" w:cstheme="minorHAnsi"/>
         </w:rPr>
       </w:pPr>
-    </w:p>
-    <w:p>
-      <w:pPr>
-        <w:jc w:val="center"/>
-        <w:rPr>
-          <w:rFonts w:eastAsiaTheme="minorEastAsia" w:cstheme="minorHAnsi"/>
-        </w:rPr>
-      </w:pPr>
-      <w:r>
-        <w:rPr>
-          <w:rFonts w:eastAsiaTheme="minorEastAsia" w:cstheme="minorHAnsi"/>
-        </w:rPr>
-        <w:t>Carmen Barrios Fernández</w:t>
-      </w:r>
     </w:p>
     <w:p>
       <w:pPr>
@@ -384,7 +370,7 @@
                 <w:noProof/>
                 <w:webHidden/>
               </w:rPr>
-              <w:t>4</w:t>
+              <w:t>3</w:t>
             </w:r>
             <w:r>
               <w:rPr>
@@ -462,7 +448,7 @@
                 <w:noProof/>
                 <w:webHidden/>
               </w:rPr>
-              <w:t>4</w:t>
+              <w:t>3</w:t>
             </w:r>
             <w:r>
               <w:rPr>
@@ -540,7 +526,7 @@
                 <w:noProof/>
                 <w:webHidden/>
               </w:rPr>
-              <w:t>4</w:t>
+              <w:t>3</w:t>
             </w:r>
             <w:r>
               <w:rPr>
@@ -618,7 +604,7 @@
                 <w:noProof/>
                 <w:webHidden/>
               </w:rPr>
-              <w:t>6</w:t>
+              <w:t>5</w:t>
             </w:r>
             <w:r>
               <w:rPr>
@@ -696,7 +682,7 @@
                 <w:noProof/>
                 <w:webHidden/>
               </w:rPr>
-              <w:t>8</w:t>
+              <w:t>6</w:t>
             </w:r>
             <w:r>
               <w:rPr>
@@ -774,7 +760,7 @@
                 <w:noProof/>
                 <w:webHidden/>
               </w:rPr>
-              <w:t>8</w:t>
+              <w:t>7</w:t>
             </w:r>
             <w:r>
               <w:rPr>
@@ -852,7 +838,7 @@
                 <w:noProof/>
                 <w:webHidden/>
               </w:rPr>
-              <w:t>8</w:t>
+              <w:t>7</w:t>
             </w:r>
             <w:r>
               <w:rPr>
@@ -930,7 +916,7 @@
                 <w:noProof/>
                 <w:webHidden/>
               </w:rPr>
-              <w:t>9</w:t>
+              <w:t>7</w:t>
             </w:r>
             <w:r>
               <w:rPr>
@@ -1008,7 +994,7 @@
                 <w:noProof/>
                 <w:webHidden/>
               </w:rPr>
-              <w:t>11</w:t>
+              <w:t>9</w:t>
             </w:r>
             <w:r>
               <w:rPr>
@@ -1086,7 +1072,7 @@
                 <w:noProof/>
                 <w:webHidden/>
               </w:rPr>
-              <w:t>12</w:t>
+              <w:t>9</w:t>
             </w:r>
             <w:r>
               <w:rPr>
@@ -1164,7 +1150,7 @@
                 <w:noProof/>
                 <w:webHidden/>
               </w:rPr>
-              <w:t>12</w:t>
+              <w:t>10</w:t>
             </w:r>
             <w:r>
               <w:rPr>
@@ -1242,7 +1228,7 @@
                 <w:noProof/>
                 <w:webHidden/>
               </w:rPr>
-              <w:t>12</w:t>
+              <w:t>10</w:t>
             </w:r>
             <w:r>
               <w:rPr>
@@ -1320,7 +1306,7 @@
                 <w:noProof/>
                 <w:webHidden/>
               </w:rPr>
-              <w:t>12</w:t>
+              <w:t>10</w:t>
             </w:r>
             <w:r>
               <w:rPr>
@@ -1398,7 +1384,7 @@
                 <w:noProof/>
                 <w:webHidden/>
               </w:rPr>
-              <w:t>12</w:t>
+              <w:t>10</w:t>
             </w:r>
             <w:r>
               <w:rPr>
@@ -1476,7 +1462,7 @@
                 <w:noProof/>
                 <w:webHidden/>
               </w:rPr>
-              <w:t>12</w:t>
+              <w:t>10</w:t>
             </w:r>
             <w:r>
               <w:rPr>
@@ -1554,7 +1540,7 @@
                 <w:noProof/>
                 <w:webHidden/>
               </w:rPr>
-              <w:t>13</w:t>
+              <w:t>10</w:t>
             </w:r>
             <w:r>
               <w:rPr>
@@ -1632,7 +1618,7 @@
                 <w:noProof/>
                 <w:webHidden/>
               </w:rPr>
-              <w:t>13</w:t>
+              <w:t>10</w:t>
             </w:r>
             <w:r>
               <w:rPr>
@@ -1710,7 +1696,7 @@
                 <w:noProof/>
                 <w:webHidden/>
               </w:rPr>
-              <w:t>13</w:t>
+              <w:t>10</w:t>
             </w:r>
             <w:r>
               <w:rPr>
@@ -1788,7 +1774,7 @@
                 <w:noProof/>
                 <w:webHidden/>
               </w:rPr>
-              <w:t>13</w:t>
+              <w:t>11</w:t>
             </w:r>
             <w:r>
               <w:rPr>
@@ -1866,7 +1852,7 @@
                 <w:noProof/>
                 <w:webHidden/>
               </w:rPr>
-              <w:t>13</w:t>
+              <w:t>11</w:t>
             </w:r>
             <w:r>
               <w:rPr>
@@ -1944,7 +1930,7 @@
                 <w:noProof/>
                 <w:webHidden/>
               </w:rPr>
-              <w:t>14</w:t>
+              <w:t>11</w:t>
             </w:r>
             <w:r>
               <w:rPr>
@@ -2022,7 +2008,7 @@
                 <w:noProof/>
                 <w:webHidden/>
               </w:rPr>
-              <w:t>14</w:t>
+              <w:t>11</w:t>
             </w:r>
             <w:r>
               <w:rPr>
@@ -2100,7 +2086,7 @@
                 <w:noProof/>
                 <w:webHidden/>
               </w:rPr>
-              <w:t>15</w:t>
+              <w:t>13</w:t>
             </w:r>
             <w:r>
               <w:rPr>
@@ -2178,7 +2164,7 @@
                 <w:noProof/>
                 <w:webHidden/>
               </w:rPr>
-              <w:t>15</w:t>
+              <w:t>13</w:t>
             </w:r>
             <w:r>
               <w:rPr>
@@ -2256,7 +2242,7 @@
                 <w:noProof/>
                 <w:webHidden/>
               </w:rPr>
-              <w:t>15</w:t>
+              <w:t>13</w:t>
             </w:r>
             <w:r>
               <w:rPr>
@@ -2334,7 +2320,7 @@
                 <w:noProof/>
                 <w:webHidden/>
               </w:rPr>
-              <w:t>16</w:t>
+              <w:t>14</w:t>
             </w:r>
             <w:r>
               <w:rPr>
@@ -2412,7 +2398,7 @@
                 <w:noProof/>
                 <w:webHidden/>
               </w:rPr>
-              <w:t>16</w:t>
+              <w:t>14</w:t>
             </w:r>
             <w:r>
               <w:rPr>
@@ -2490,7 +2476,7 @@
                 <w:noProof/>
                 <w:webHidden/>
               </w:rPr>
-              <w:t>16</w:t>
+              <w:t>14</w:t>
             </w:r>
             <w:r>
               <w:rPr>
@@ -2568,7 +2554,7 @@
                 <w:noProof/>
                 <w:webHidden/>
               </w:rPr>
-              <w:t>16</w:t>
+              <w:t>14</w:t>
             </w:r>
             <w:r>
               <w:rPr>
@@ -2646,7 +2632,7 @@
                 <w:noProof/>
                 <w:webHidden/>
               </w:rPr>
-              <w:t>16</w:t>
+              <w:t>14</w:t>
             </w:r>
             <w:r>
               <w:rPr>
@@ -2724,7 +2710,7 @@
                 <w:noProof/>
                 <w:webHidden/>
               </w:rPr>
-              <w:t>17</w:t>
+              <w:t>15</w:t>
             </w:r>
             <w:r>
               <w:rPr>
@@ -2802,7 +2788,7 @@
                 <w:noProof/>
                 <w:webHidden/>
               </w:rPr>
-              <w:t>17</w:t>
+              <w:t>15</w:t>
             </w:r>
             <w:r>
               <w:rPr>
@@ -2880,7 +2866,7 @@
                 <w:noProof/>
                 <w:webHidden/>
               </w:rPr>
-              <w:t>19</w:t>
+              <w:t>16</w:t>
             </w:r>
             <w:r>
               <w:rPr>
@@ -2958,7 +2944,7 @@
                 <w:noProof/>
                 <w:webHidden/>
               </w:rPr>
-              <w:t>19</w:t>
+              <w:t>17</w:t>
             </w:r>
             <w:r>
               <w:rPr>
@@ -3036,7 +3022,7 @@
                 <w:noProof/>
                 <w:webHidden/>
               </w:rPr>
-              <w:t>20</w:t>
+              <w:t>18</w:t>
             </w:r>
             <w:r>
               <w:rPr>
@@ -3744,7 +3730,6 @@
           <w:color w:val="0D0D0D" w:themeColor="text1" w:themeTint="F2"/>
         </w:rPr>
       </w:pPr>
-      <w:proofErr w:type="spellStart"/>
       <w:r>
         <w:rPr>
           <w:rFonts w:eastAsia="system-ui" w:cstheme="minorHAnsi"/>
@@ -3752,17 +3737,7 @@
           <w:bCs/>
           <w:color w:val="0D0D0D" w:themeColor="text1" w:themeTint="F2"/>
         </w:rPr>
-        <w:t>Inclusividad</w:t>
-      </w:r>
-      <w:proofErr w:type="spellEnd"/>
-      <w:r>
-        <w:rPr>
-          <w:rFonts w:eastAsia="system-ui" w:cstheme="minorHAnsi"/>
-          <w:b/>
-          <w:bCs/>
-          <w:color w:val="0D0D0D" w:themeColor="text1" w:themeTint="F2"/>
-        </w:rPr>
-        <w:t>:</w:t>
+        <w:t>Inclusividad:</w:t>
       </w:r>
     </w:p>
     <w:p>
@@ -4178,7 +4153,6 @@
           <w:rFonts w:eastAsiaTheme="minorEastAsia" w:cstheme="minorHAnsi"/>
           <w:b/>
           <w:bCs/>
-          <w:color w:val="222A35" w:themeColor="text2" w:themeShade="80"/>
         </w:rPr>
       </w:pPr>
       <w:r>
@@ -4187,359 +4161,357 @@
           <w:b/>
           <w:bCs/>
         </w:rPr>
-        <w:t>Carmen Barrios Fernández</w:t>
-      </w:r>
-      <w:r>
+        <w:t>Ramiro Gutiérrez Valverde:</w:t>
+      </w:r>
+    </w:p>
+    <w:p>
+      <w:pPr>
+        <w:ind w:firstLine="708"/>
+        <w:rPr>
+          <w:rFonts w:eastAsiaTheme="minorEastAsia" w:cstheme="minorHAnsi"/>
+          <w:color w:val="222A35" w:themeColor="text2" w:themeShade="80"/>
+        </w:rPr>
+      </w:pPr>
+      <w:r>
+        <w:rPr>
+          <w:rFonts w:eastAsiaTheme="minorEastAsia" w:cstheme="minorHAnsi"/>
+          <w:color w:val="222A35" w:themeColor="text2" w:themeShade="80"/>
+        </w:rPr>
+        <w:t>Formación:</w:t>
+      </w:r>
+    </w:p>
+    <w:p>
+      <w:pPr>
+        <w:ind w:left="708" w:firstLine="708"/>
+        <w:rPr>
+          <w:rFonts w:eastAsiaTheme="minorEastAsia" w:cstheme="minorHAnsi"/>
+          <w:color w:val="222A35" w:themeColor="text2" w:themeShade="80"/>
+        </w:rPr>
+      </w:pPr>
+      <w:r>
+        <w:rPr>
+          <w:rFonts w:eastAsiaTheme="minorEastAsia" w:cstheme="minorHAnsi"/>
+          <w:color w:val="222A35" w:themeColor="text2" w:themeShade="80"/>
+        </w:rPr>
+        <w:t>Licenciado en Bellas Artes.</w:t>
+      </w:r>
+    </w:p>
+    <w:p>
+      <w:pPr>
+        <w:ind w:left="708" w:firstLine="708"/>
+        <w:rPr>
+          <w:rFonts w:eastAsiaTheme="minorEastAsia" w:cstheme="minorHAnsi"/>
+          <w:color w:val="222A35" w:themeColor="text2" w:themeShade="80"/>
+        </w:rPr>
+      </w:pPr>
+      <w:r>
+        <w:rPr>
+          <w:rFonts w:eastAsiaTheme="minorEastAsia" w:cstheme="minorHAnsi"/>
+          <w:color w:val="222A35" w:themeColor="text2" w:themeShade="80"/>
+        </w:rPr>
+        <w:t>Diplomado en fotografía.</w:t>
+      </w:r>
+    </w:p>
+    <w:p>
+      <w:pPr>
+        <w:ind w:left="708" w:firstLine="708"/>
+        <w:rPr>
+          <w:rFonts w:eastAsiaTheme="minorEastAsia" w:cstheme="minorHAnsi"/>
+          <w:color w:val="222A35" w:themeColor="text2" w:themeShade="80"/>
+        </w:rPr>
+      </w:pPr>
+      <w:r>
+        <w:rPr>
+          <w:rFonts w:eastAsiaTheme="minorEastAsia" w:cstheme="minorHAnsi"/>
+          <w:color w:val="222A35" w:themeColor="text2" w:themeShade="80"/>
+        </w:rPr>
+        <w:t>* - “CFGS Desarrollo de Aplicaciones Multiplataforma”.</w:t>
+      </w:r>
+    </w:p>
+    <w:p>
+      <w:pPr>
+        <w:ind w:left="708"/>
+        <w:rPr>
+          <w:rFonts w:eastAsiaTheme="minorEastAsia" w:cstheme="minorHAnsi"/>
+          <w:color w:val="222A35" w:themeColor="text2" w:themeShade="80"/>
+        </w:rPr>
+      </w:pPr>
+      <w:r>
+        <w:rPr>
+          <w:rFonts w:eastAsiaTheme="minorEastAsia" w:cstheme="minorHAnsi"/>
+          <w:color w:val="222A35" w:themeColor="text2" w:themeShade="80"/>
+        </w:rPr>
+        <w:t>Experiencia:</w:t>
+      </w:r>
+    </w:p>
+    <w:p>
+      <w:pPr>
+        <w:ind w:left="1416"/>
+        <w:rPr>
+          <w:rFonts w:eastAsiaTheme="minorEastAsia" w:cstheme="minorHAnsi"/>
+          <w:color w:val="222A35" w:themeColor="text2" w:themeShade="80"/>
+        </w:rPr>
+      </w:pPr>
+      <w:r>
+        <w:rPr>
+          <w:rFonts w:eastAsiaTheme="minorEastAsia" w:cstheme="minorHAnsi"/>
+          <w:color w:val="222A35" w:themeColor="text2" w:themeShade="80"/>
+        </w:rPr>
+        <w:t>Profesor en talleres de pintura.</w:t>
+      </w:r>
+    </w:p>
+    <w:p>
+      <w:pPr>
+        <w:ind w:left="1416"/>
+        <w:rPr>
+          <w:rFonts w:eastAsiaTheme="minorEastAsia" w:cstheme="minorHAnsi"/>
+          <w:color w:val="222A35" w:themeColor="text2" w:themeShade="80"/>
+        </w:rPr>
+      </w:pPr>
+      <w:r>
+        <w:rPr>
+          <w:rFonts w:eastAsiaTheme="minorEastAsia" w:cstheme="minorHAnsi"/>
+          <w:color w:val="222A35" w:themeColor="text2" w:themeShade="80"/>
+        </w:rPr>
+        <w:t>Profesor en plan regional PROA, de refuerzo educativo.</w:t>
+      </w:r>
+    </w:p>
+    <w:p>
+      <w:pPr>
+        <w:ind w:left="708" w:firstLine="708"/>
+        <w:rPr>
+          <w:rFonts w:eastAsiaTheme="minorEastAsia" w:cstheme="minorHAnsi"/>
+          <w:color w:val="222A35" w:themeColor="text2" w:themeShade="80"/>
+        </w:rPr>
+      </w:pPr>
+      <w:r>
+        <w:rPr>
+          <w:rFonts w:eastAsiaTheme="minorEastAsia" w:cstheme="minorHAnsi"/>
+          <w:color w:val="222A35" w:themeColor="text2" w:themeShade="80"/>
+        </w:rPr>
+        <w:t>Vendedor</w:t>
+      </w:r>
+    </w:p>
+    <w:p>
+      <w:pPr>
+        <w:ind w:left="708"/>
+        <w:rPr>
+          <w:rFonts w:eastAsiaTheme="minorEastAsia" w:cstheme="minorHAnsi"/>
+          <w:color w:val="222A35" w:themeColor="text2" w:themeShade="80"/>
+        </w:rPr>
+      </w:pPr>
+      <w:r>
+        <w:rPr>
+          <w:rFonts w:eastAsiaTheme="minorEastAsia" w:cstheme="minorHAnsi"/>
+          <w:color w:val="222A35" w:themeColor="text2" w:themeShade="80"/>
+        </w:rPr>
+        <w:t>Inquietudes:</w:t>
+      </w:r>
+    </w:p>
+    <w:p>
+      <w:pPr>
+        <w:ind w:left="708" w:firstLine="708"/>
+        <w:rPr>
+          <w:rFonts w:eastAsiaTheme="minorEastAsia" w:cstheme="minorHAnsi"/>
+          <w:color w:val="222A35" w:themeColor="text2" w:themeShade="80"/>
+        </w:rPr>
+      </w:pPr>
+      <w:r>
+        <w:rPr>
+          <w:rFonts w:eastAsiaTheme="minorEastAsia" w:cstheme="minorHAnsi"/>
+          <w:color w:val="222A35" w:themeColor="text2" w:themeShade="80"/>
+        </w:rPr>
+        <w:t>Gran interés por el mundo de la tecnología, la imagen y el diseño.</w:t>
+      </w:r>
+    </w:p>
+    <w:p>
+      <w:pPr>
+        <w:ind w:left="708" w:firstLine="708"/>
+        <w:rPr>
+          <w:rFonts w:eastAsiaTheme="minorEastAsia" w:cstheme="minorHAnsi"/>
+          <w:color w:val="222A35" w:themeColor="text2" w:themeShade="80"/>
+        </w:rPr>
+      </w:pPr>
+    </w:p>
+    <w:p>
+      <w:pPr>
         <w:rPr>
           <w:rFonts w:eastAsiaTheme="minorEastAsia" w:cstheme="minorHAnsi"/>
           <w:b/>
           <w:bCs/>
-          <w:color w:val="222A35" w:themeColor="text2" w:themeShade="80"/>
-        </w:rPr>
-        <w:t xml:space="preserve">: </w:t>
-      </w:r>
-    </w:p>
-    <w:p>
-      <w:pPr>
-        <w:ind w:left="708"/>
-        <w:rPr>
-          <w:rFonts w:eastAsiaTheme="minorEastAsia" w:cstheme="minorHAnsi"/>
-          <w:color w:val="222A35" w:themeColor="text2" w:themeShade="80"/>
-        </w:rPr>
-      </w:pPr>
-      <w:r>
-        <w:rPr>
-          <w:rFonts w:eastAsiaTheme="minorEastAsia" w:cstheme="minorHAnsi"/>
-          <w:color w:val="222A35" w:themeColor="text2" w:themeShade="80"/>
-        </w:rPr>
-        <w:t>Formación:</w:t>
-      </w:r>
-    </w:p>
-    <w:p>
-      <w:pPr>
-        <w:ind w:left="708"/>
-        <w:rPr>
-          <w:rFonts w:eastAsiaTheme="minorEastAsia" w:cstheme="minorHAnsi"/>
-          <w:color w:val="222A35" w:themeColor="text2" w:themeShade="80"/>
-        </w:rPr>
-      </w:pPr>
-      <w:r>
-        <w:rPr>
-          <w:rFonts w:eastAsiaTheme="minorEastAsia" w:cstheme="minorHAnsi"/>
-          <w:color w:val="222A35" w:themeColor="text2" w:themeShade="80"/>
-        </w:rPr>
-        <w:t>El ámbito del derecho y economía.</w:t>
-      </w:r>
-    </w:p>
-    <w:p>
-      <w:pPr>
-        <w:ind w:left="708"/>
-        <w:rPr>
-          <w:rFonts w:eastAsiaTheme="minorEastAsia" w:cstheme="minorHAnsi"/>
-          <w:color w:val="222A35" w:themeColor="text2" w:themeShade="80"/>
-        </w:rPr>
-      </w:pPr>
-      <w:r>
-        <w:rPr>
-          <w:rFonts w:eastAsiaTheme="minorEastAsia" w:cstheme="minorHAnsi"/>
-          <w:color w:val="222A35" w:themeColor="text2" w:themeShade="80"/>
-        </w:rPr>
-        <w:t>“CFGS Desarrollo de Aplicaciones Multiplataforma”</w:t>
-      </w:r>
-    </w:p>
-    <w:p>
-      <w:pPr>
-        <w:ind w:left="708"/>
-        <w:rPr>
-          <w:rFonts w:eastAsiaTheme="minorEastAsia" w:cstheme="minorHAnsi"/>
-          <w:color w:val="222A35" w:themeColor="text2" w:themeShade="80"/>
-        </w:rPr>
-      </w:pPr>
-      <w:r>
-        <w:rPr>
-          <w:rFonts w:eastAsiaTheme="minorEastAsia" w:cstheme="minorHAnsi"/>
-          <w:color w:val="222A35" w:themeColor="text2" w:themeShade="80"/>
-        </w:rPr>
-        <w:t>Experiencia:</w:t>
-      </w:r>
-    </w:p>
-    <w:p>
-      <w:pPr>
-        <w:ind w:left="708"/>
-        <w:rPr>
-          <w:rFonts w:eastAsiaTheme="minorEastAsia" w:cstheme="minorHAnsi"/>
-          <w:color w:val="222A35" w:themeColor="text2" w:themeShade="80"/>
-        </w:rPr>
-      </w:pPr>
-      <w:r>
-        <w:rPr>
-          <w:rFonts w:eastAsiaTheme="minorEastAsia" w:cstheme="minorHAnsi"/>
-          <w:color w:val="222A35" w:themeColor="text2" w:themeShade="80"/>
-        </w:rPr>
-        <w:t>Funciones en Notarias.</w:t>
-      </w:r>
-    </w:p>
-    <w:p>
-      <w:pPr>
-        <w:ind w:left="708"/>
-        <w:rPr>
-          <w:rFonts w:eastAsiaTheme="minorEastAsia" w:cstheme="minorHAnsi"/>
-          <w:color w:val="222A35" w:themeColor="text2" w:themeShade="80"/>
-        </w:rPr>
-      </w:pPr>
-      <w:r>
-        <w:rPr>
-          <w:rFonts w:eastAsiaTheme="minorEastAsia" w:cstheme="minorHAnsi"/>
-          <w:color w:val="222A35" w:themeColor="text2" w:themeShade="80"/>
-        </w:rPr>
-        <w:t>Aficiones:</w:t>
-      </w:r>
-      <w:r>
-        <w:rPr>
-          <w:rFonts w:eastAsiaTheme="minorEastAsia" w:cstheme="minorHAnsi"/>
-          <w:color w:val="222A35" w:themeColor="text2" w:themeShade="80"/>
-        </w:rPr>
-        <w:t xml:space="preserve"> </w:t>
-      </w:r>
-    </w:p>
-    <w:p>
-      <w:pPr>
-        <w:ind w:left="708"/>
-        <w:rPr>
-          <w:rFonts w:eastAsiaTheme="minorEastAsia" w:cstheme="minorHAnsi"/>
-          <w:color w:val="222A35" w:themeColor="text2" w:themeShade="80"/>
-        </w:rPr>
-      </w:pPr>
-      <w:r>
-        <w:rPr>
-          <w:rFonts w:eastAsiaTheme="minorEastAsia" w:cstheme="minorHAnsi"/>
-          <w:color w:val="222A35" w:themeColor="text2" w:themeShade="80"/>
-        </w:rPr>
-        <w:t>Inquietudes:</w:t>
-      </w:r>
-    </w:p>
-    <w:p>
-      <w:pPr>
-        <w:ind w:firstLine="708"/>
-        <w:rPr>
-          <w:rFonts w:eastAsiaTheme="minorEastAsia" w:cstheme="minorHAnsi"/>
-          <w:color w:val="222A35" w:themeColor="text2" w:themeShade="80"/>
-        </w:rPr>
-      </w:pPr>
-      <w:r>
-        <w:rPr>
-          <w:rFonts w:eastAsiaTheme="minorEastAsia" w:cstheme="minorHAnsi"/>
-          <w:color w:val="222A35" w:themeColor="text2" w:themeShade="80"/>
-        </w:rPr>
-        <w:t xml:space="preserve">Me interesa todo, nunca tengo bastante, en estos momentos siento gran interés por el mundo de la informática, los grandes avances que este puede aportar al ser humano y como se puede aplicar todo esto al mundo en que vivimos. </w:t>
-      </w:r>
-    </w:p>
-    <w:p>
-      <w:pPr>
+        </w:rPr>
+      </w:pPr>
+      <w:r>
         <w:rPr>
           <w:rFonts w:eastAsiaTheme="minorEastAsia" w:cstheme="minorHAnsi"/>
           <w:b/>
           <w:bCs/>
         </w:rPr>
-      </w:pPr>
-      <w:r>
+        <w:t>Daniel Espinosa García:</w:t>
+      </w:r>
+    </w:p>
+    <w:p>
+      <w:pPr>
+        <w:ind w:firstLine="708"/>
+        <w:rPr>
+          <w:rFonts w:eastAsiaTheme="minorEastAsia" w:cstheme="minorHAnsi"/>
+          <w:color w:val="222A35" w:themeColor="text2" w:themeShade="80"/>
+        </w:rPr>
+      </w:pPr>
+      <w:r>
+        <w:rPr>
+          <w:rFonts w:eastAsiaTheme="minorEastAsia" w:cstheme="minorHAnsi"/>
+          <w:color w:val="222A35" w:themeColor="text2" w:themeShade="80"/>
+        </w:rPr>
+        <w:t xml:space="preserve">Formación: </w:t>
+      </w:r>
+      <w:r>
+        <w:rPr>
+          <w:rFonts w:cstheme="minorHAnsi"/>
+        </w:rPr>
+        <w:tab/>
+      </w:r>
+    </w:p>
+    <w:p>
+      <w:pPr>
+        <w:ind w:left="708" w:firstLine="708"/>
+        <w:rPr>
+          <w:rFonts w:eastAsiaTheme="minorEastAsia" w:cstheme="minorHAnsi"/>
+          <w:color w:val="222A35" w:themeColor="text2" w:themeShade="80"/>
+        </w:rPr>
+      </w:pPr>
+      <w:r>
+        <w:rPr>
+          <w:rFonts w:eastAsiaTheme="minorEastAsia" w:cstheme="minorHAnsi"/>
+          <w:color w:val="222A35" w:themeColor="text2" w:themeShade="80"/>
+        </w:rPr>
+        <w:t>Diseño gráfico y producción editorial</w:t>
+      </w:r>
+    </w:p>
+    <w:p>
+      <w:pPr>
+        <w:ind w:left="1416"/>
+        <w:rPr>
+          <w:rFonts w:eastAsiaTheme="minorEastAsia" w:cstheme="minorHAnsi"/>
+          <w:color w:val="222A35" w:themeColor="text2" w:themeShade="80"/>
+        </w:rPr>
+      </w:pPr>
+      <w:r>
+        <w:rPr>
+          <w:rFonts w:eastAsiaTheme="minorEastAsia" w:cstheme="minorHAnsi"/>
+          <w:color w:val="222A35" w:themeColor="text2" w:themeShade="80"/>
+        </w:rPr>
+        <w:t>Desarrollo Aplicaciones Multiplataforma</w:t>
+      </w:r>
+    </w:p>
+    <w:p>
+      <w:pPr>
+        <w:ind w:left="708"/>
+        <w:rPr>
+          <w:rFonts w:eastAsiaTheme="minorEastAsia" w:cstheme="minorHAnsi"/>
+          <w:color w:val="222A35" w:themeColor="text2" w:themeShade="80"/>
+        </w:rPr>
+      </w:pPr>
+      <w:r>
+        <w:rPr>
+          <w:rFonts w:eastAsiaTheme="minorEastAsia" w:cstheme="minorHAnsi"/>
+          <w:color w:val="222A35" w:themeColor="text2" w:themeShade="80"/>
+        </w:rPr>
+        <w:t>Experiencia:</w:t>
+      </w:r>
+    </w:p>
+    <w:p>
+      <w:pPr>
+        <w:ind w:left="1416"/>
+        <w:rPr>
+          <w:rFonts w:eastAsiaTheme="minorEastAsia" w:cstheme="minorHAnsi"/>
+          <w:color w:val="222A35" w:themeColor="text2" w:themeShade="80"/>
+        </w:rPr>
+      </w:pPr>
+      <w:r>
+        <w:rPr>
+          <w:rFonts w:eastAsiaTheme="minorEastAsia" w:cstheme="minorHAnsi"/>
+          <w:color w:val="222A35" w:themeColor="text2" w:themeShade="80"/>
+        </w:rPr>
+        <w:t>Encargado de un Centro de trabajo (imprenta), realizando funciones de gestión del personal, producción, administración, trato con el cliente, suministros de materias primas para la empresa y mantenimiento.</w:t>
+      </w:r>
+    </w:p>
+    <w:p>
+      <w:pPr>
+        <w:ind w:left="708"/>
+        <w:rPr>
+          <w:rFonts w:eastAsiaTheme="minorEastAsia" w:cstheme="minorHAnsi"/>
+          <w:color w:val="222A35" w:themeColor="text2" w:themeShade="80"/>
+        </w:rPr>
+      </w:pPr>
+      <w:r>
+        <w:rPr>
+          <w:rFonts w:eastAsiaTheme="minorEastAsia" w:cstheme="minorHAnsi"/>
+          <w:color w:val="222A35" w:themeColor="text2" w:themeShade="80"/>
+        </w:rPr>
+        <w:t>Inquietudes:</w:t>
+      </w:r>
+    </w:p>
+    <w:p>
+      <w:pPr>
+        <w:ind w:left="1416"/>
+        <w:rPr>
+          <w:rFonts w:eastAsiaTheme="minorEastAsia" w:cstheme="minorHAnsi"/>
+          <w:color w:val="222A35" w:themeColor="text2" w:themeShade="80"/>
+        </w:rPr>
+      </w:pPr>
+      <w:r>
+        <w:rPr>
+          <w:rFonts w:eastAsiaTheme="minorEastAsia" w:cstheme="minorHAnsi"/>
+          <w:color w:val="222A35" w:themeColor="text2" w:themeShade="80"/>
+        </w:rPr>
+        <w:t>Interés en el desarrollo de aptitudes para la gestión de equipos de trabajo, enfocado en el ámbito tecnológico.</w:t>
+      </w:r>
+    </w:p>
+    <w:p>
+      <w:pPr>
+        <w:ind w:left="708" w:firstLine="708"/>
+        <w:rPr>
+          <w:rFonts w:eastAsiaTheme="minorEastAsia" w:cstheme="minorHAnsi"/>
+          <w:color w:val="222A35" w:themeColor="text2" w:themeShade="80"/>
+        </w:rPr>
+      </w:pPr>
+      <w:r>
+        <w:rPr>
+          <w:rFonts w:eastAsiaTheme="minorEastAsia" w:cstheme="minorHAnsi"/>
+          <w:color w:val="222A35" w:themeColor="text2" w:themeShade="80"/>
+        </w:rPr>
+        <w:t>Inteligencia Artificial y su aplicación en productos y servicios.</w:t>
+      </w:r>
+    </w:p>
+    <w:p>
+      <w:pPr>
+        <w:rPr>
+          <w:rFonts w:eastAsiaTheme="minorEastAsia" w:cstheme="minorHAnsi"/>
+          <w:color w:val="222A35" w:themeColor="text2" w:themeShade="80"/>
+        </w:rPr>
+      </w:pPr>
+    </w:p>
+    <w:p>
+      <w:pPr>
         <w:rPr>
           <w:rFonts w:eastAsiaTheme="minorEastAsia" w:cstheme="minorHAnsi"/>
           <w:b/>
           <w:bCs/>
         </w:rPr>
-        <w:t>Ramiro Gutiérrez Valverde:</w:t>
-      </w:r>
-    </w:p>
-    <w:p>
-      <w:pPr>
-        <w:ind w:firstLine="708"/>
-        <w:rPr>
-          <w:rFonts w:eastAsiaTheme="minorEastAsia" w:cstheme="minorHAnsi"/>
-          <w:color w:val="222A35" w:themeColor="text2" w:themeShade="80"/>
-        </w:rPr>
-      </w:pPr>
-      <w:r>
-        <w:rPr>
-          <w:rFonts w:eastAsiaTheme="minorEastAsia" w:cstheme="minorHAnsi"/>
-          <w:color w:val="222A35" w:themeColor="text2" w:themeShade="80"/>
-        </w:rPr>
-        <w:t>Formación:</w:t>
-      </w:r>
-    </w:p>
-    <w:p>
-      <w:pPr>
-        <w:ind w:left="708" w:firstLine="708"/>
-        <w:rPr>
-          <w:rFonts w:eastAsiaTheme="minorEastAsia" w:cstheme="minorHAnsi"/>
-          <w:color w:val="222A35" w:themeColor="text2" w:themeShade="80"/>
-        </w:rPr>
-      </w:pPr>
-      <w:r>
-        <w:rPr>
-          <w:rFonts w:eastAsiaTheme="minorEastAsia" w:cstheme="minorHAnsi"/>
-          <w:color w:val="222A35" w:themeColor="text2" w:themeShade="80"/>
-        </w:rPr>
-        <w:t>Licenciado en Bellas Artes.</w:t>
-      </w:r>
-    </w:p>
-    <w:p>
-      <w:pPr>
-        <w:ind w:left="708" w:firstLine="708"/>
-        <w:rPr>
-          <w:rFonts w:eastAsiaTheme="minorEastAsia" w:cstheme="minorHAnsi"/>
-          <w:color w:val="222A35" w:themeColor="text2" w:themeShade="80"/>
-        </w:rPr>
-      </w:pPr>
-      <w:r>
-        <w:rPr>
-          <w:rFonts w:eastAsiaTheme="minorEastAsia" w:cstheme="minorHAnsi"/>
-          <w:color w:val="222A35" w:themeColor="text2" w:themeShade="80"/>
-        </w:rPr>
-        <w:t>Diplomado en fotografía.</w:t>
-      </w:r>
-    </w:p>
-    <w:p>
-      <w:pPr>
-        <w:ind w:left="708" w:firstLine="708"/>
-        <w:rPr>
-          <w:rFonts w:eastAsiaTheme="minorEastAsia" w:cstheme="minorHAnsi"/>
-          <w:color w:val="222A35" w:themeColor="text2" w:themeShade="80"/>
-        </w:rPr>
-      </w:pPr>
-      <w:r>
-        <w:rPr>
-          <w:rFonts w:eastAsiaTheme="minorEastAsia" w:cstheme="minorHAnsi"/>
-          <w:color w:val="222A35" w:themeColor="text2" w:themeShade="80"/>
-        </w:rPr>
-        <w:t>* - “CFGS Desarrollo de Aplicaciones Multiplataforma”.</w:t>
-      </w:r>
-    </w:p>
-    <w:p>
-      <w:pPr>
-        <w:ind w:left="708"/>
-        <w:rPr>
-          <w:rFonts w:eastAsiaTheme="minorEastAsia" w:cstheme="minorHAnsi"/>
-          <w:color w:val="222A35" w:themeColor="text2" w:themeShade="80"/>
-        </w:rPr>
-      </w:pPr>
-      <w:r>
-        <w:rPr>
-          <w:rFonts w:eastAsiaTheme="minorEastAsia" w:cstheme="minorHAnsi"/>
-          <w:color w:val="222A35" w:themeColor="text2" w:themeShade="80"/>
-        </w:rPr>
-        <w:t>Experiencia:</w:t>
-      </w:r>
-    </w:p>
-    <w:p>
-      <w:pPr>
-        <w:ind w:left="1416"/>
-        <w:rPr>
-          <w:rFonts w:eastAsiaTheme="minorEastAsia" w:cstheme="minorHAnsi"/>
-          <w:color w:val="222A35" w:themeColor="text2" w:themeShade="80"/>
-        </w:rPr>
-      </w:pPr>
-      <w:r>
-        <w:rPr>
-          <w:rFonts w:eastAsiaTheme="minorEastAsia" w:cstheme="minorHAnsi"/>
-          <w:color w:val="222A35" w:themeColor="text2" w:themeShade="80"/>
-        </w:rPr>
-        <w:t>Profesor en talleres de pintura.</w:t>
-      </w:r>
-    </w:p>
-    <w:p>
-      <w:pPr>
-        <w:ind w:left="1416"/>
-        <w:rPr>
-          <w:rFonts w:eastAsiaTheme="minorEastAsia" w:cstheme="minorHAnsi"/>
-          <w:color w:val="222A35" w:themeColor="text2" w:themeShade="80"/>
-        </w:rPr>
-      </w:pPr>
-      <w:r>
-        <w:rPr>
-          <w:rFonts w:eastAsiaTheme="minorEastAsia" w:cstheme="minorHAnsi"/>
-          <w:color w:val="222A35" w:themeColor="text2" w:themeShade="80"/>
-        </w:rPr>
-        <w:t>Profesor en plan regional PROA, de refuerzo educativo.</w:t>
-      </w:r>
-    </w:p>
-    <w:p>
-      <w:pPr>
-        <w:ind w:left="708" w:firstLine="708"/>
-        <w:rPr>
-          <w:rFonts w:eastAsiaTheme="minorEastAsia" w:cstheme="minorHAnsi"/>
-          <w:color w:val="222A35" w:themeColor="text2" w:themeShade="80"/>
-        </w:rPr>
-      </w:pPr>
-      <w:r>
-        <w:rPr>
-          <w:rFonts w:eastAsiaTheme="minorEastAsia" w:cstheme="minorHAnsi"/>
-          <w:color w:val="222A35" w:themeColor="text2" w:themeShade="80"/>
-        </w:rPr>
-        <w:t>Vendedor</w:t>
-      </w:r>
-    </w:p>
-    <w:p>
-      <w:pPr>
-        <w:ind w:left="708"/>
-        <w:rPr>
-          <w:rFonts w:eastAsiaTheme="minorEastAsia" w:cstheme="minorHAnsi"/>
-          <w:color w:val="222A35" w:themeColor="text2" w:themeShade="80"/>
-        </w:rPr>
-      </w:pPr>
-      <w:r>
-        <w:rPr>
-          <w:rFonts w:eastAsiaTheme="minorEastAsia" w:cstheme="minorHAnsi"/>
-          <w:color w:val="222A35" w:themeColor="text2" w:themeShade="80"/>
-        </w:rPr>
-        <w:t>Inquietudes:</w:t>
-      </w:r>
-    </w:p>
-    <w:p>
-      <w:pPr>
-        <w:ind w:left="708" w:firstLine="708"/>
-        <w:rPr>
-          <w:rFonts w:eastAsiaTheme="minorEastAsia" w:cstheme="minorHAnsi"/>
-          <w:color w:val="222A35" w:themeColor="text2" w:themeShade="80"/>
-        </w:rPr>
-      </w:pPr>
-      <w:r>
-        <w:rPr>
-          <w:rFonts w:eastAsiaTheme="minorEastAsia" w:cstheme="minorHAnsi"/>
-          <w:color w:val="222A35" w:themeColor="text2" w:themeShade="80"/>
-        </w:rPr>
-        <w:t>Gran interés por el mundo de la tecnología, la imagen y el diseño.</w:t>
-      </w:r>
-    </w:p>
-    <w:p>
-      <w:pPr>
-        <w:ind w:left="708" w:firstLine="708"/>
-        <w:rPr>
-          <w:rFonts w:eastAsiaTheme="minorEastAsia" w:cstheme="minorHAnsi"/>
-          <w:color w:val="222A35" w:themeColor="text2" w:themeShade="80"/>
-        </w:rPr>
-      </w:pPr>
-    </w:p>
-    <w:p>
-      <w:pPr>
+      </w:pPr>
+      <w:r>
         <w:rPr>
           <w:rFonts w:eastAsiaTheme="minorEastAsia" w:cstheme="minorHAnsi"/>
           <w:b/>
           <w:bCs/>
         </w:rPr>
-      </w:pPr>
-      <w:r>
-        <w:rPr>
-          <w:rFonts w:eastAsiaTheme="minorEastAsia" w:cstheme="minorHAnsi"/>
-          <w:b/>
-          <w:bCs/>
-        </w:rPr>
-        <w:t>Daniel Espinosa García:</w:t>
-      </w:r>
-    </w:p>
-    <w:p>
-      <w:pPr>
-        <w:ind w:firstLine="708"/>
+        <w:t>Albano Diez de Paulino:</w:t>
+      </w:r>
+    </w:p>
+    <w:p>
+      <w:pPr>
+        <w:ind w:left="708"/>
         <w:rPr>
           <w:rFonts w:eastAsiaTheme="minorEastAsia" w:cstheme="minorHAnsi"/>
           <w:color w:val="222A35" w:themeColor="text2" w:themeShade="80"/>
@@ -4550,18 +4522,12 @@
           <w:rFonts w:eastAsiaTheme="minorEastAsia" w:cstheme="minorHAnsi"/>
           <w:color w:val="222A35" w:themeColor="text2" w:themeShade="80"/>
         </w:rPr>
-        <w:t xml:space="preserve">Formación: </w:t>
-      </w:r>
-      <w:r>
-        <w:rPr>
-          <w:rFonts w:cstheme="minorHAnsi"/>
-        </w:rPr>
-        <w:tab/>
-      </w:r>
-    </w:p>
-    <w:p>
-      <w:pPr>
-        <w:ind w:left="708" w:firstLine="708"/>
+        <w:t>Formación:</w:t>
+      </w:r>
+    </w:p>
+    <w:p>
+      <w:pPr>
+        <w:ind w:left="1416"/>
         <w:rPr>
           <w:rFonts w:eastAsiaTheme="minorEastAsia" w:cstheme="minorHAnsi"/>
           <w:color w:val="222A35" w:themeColor="text2" w:themeShade="80"/>
@@ -4572,7 +4538,7 @@
           <w:rFonts w:eastAsiaTheme="minorEastAsia" w:cstheme="minorHAnsi"/>
           <w:color w:val="222A35" w:themeColor="text2" w:themeShade="80"/>
         </w:rPr>
-        <w:t>Diseño gráfico y producción editorial</w:t>
+        <w:t>CFGS Mantenimiento Electrónico</w:t>
       </w:r>
     </w:p>
     <w:p>
@@ -4588,7 +4554,7 @@
           <w:rFonts w:eastAsiaTheme="minorEastAsia" w:cstheme="minorHAnsi"/>
           <w:color w:val="222A35" w:themeColor="text2" w:themeShade="80"/>
         </w:rPr>
-        <w:t>Desarrollo Aplicaciones Multiplataforma</w:t>
+        <w:t>“CFGS Desarrollo de Aplicaciones Multiplataforma”</w:t>
       </w:r>
     </w:p>
     <w:p>
@@ -4604,160 +4570,7 @@
           <w:rFonts w:eastAsiaTheme="minorEastAsia" w:cstheme="minorHAnsi"/>
           <w:color w:val="222A35" w:themeColor="text2" w:themeShade="80"/>
         </w:rPr>
-        <w:t>Experiencia:</w:t>
-      </w:r>
-    </w:p>
-    <w:p>
-      <w:pPr>
-        <w:ind w:left="1416"/>
-        <w:rPr>
-          <w:rFonts w:eastAsiaTheme="minorEastAsia" w:cstheme="minorHAnsi"/>
-          <w:color w:val="222A35" w:themeColor="text2" w:themeShade="80"/>
-        </w:rPr>
-      </w:pPr>
-      <w:r>
-        <w:rPr>
-          <w:rFonts w:eastAsiaTheme="minorEastAsia" w:cstheme="minorHAnsi"/>
-          <w:color w:val="222A35" w:themeColor="text2" w:themeShade="80"/>
-        </w:rPr>
         <w:lastRenderedPageBreak/>
-        <w:t>Encargado de un Centro de trabajo (imprenta), realizando funciones de gestión del personal, producción, administración, trato con el cliente, suministros de materias primas para la empresa y mantenimiento.</w:t>
-      </w:r>
-    </w:p>
-    <w:p>
-      <w:pPr>
-        <w:ind w:left="708"/>
-        <w:rPr>
-          <w:rFonts w:eastAsiaTheme="minorEastAsia" w:cstheme="minorHAnsi"/>
-          <w:color w:val="222A35" w:themeColor="text2" w:themeShade="80"/>
-        </w:rPr>
-      </w:pPr>
-      <w:r>
-        <w:rPr>
-          <w:rFonts w:eastAsiaTheme="minorEastAsia" w:cstheme="minorHAnsi"/>
-          <w:color w:val="222A35" w:themeColor="text2" w:themeShade="80"/>
-        </w:rPr>
-        <w:t>Inquietudes:</w:t>
-      </w:r>
-    </w:p>
-    <w:p>
-      <w:pPr>
-        <w:ind w:left="1416"/>
-        <w:rPr>
-          <w:rFonts w:eastAsiaTheme="minorEastAsia" w:cstheme="minorHAnsi"/>
-          <w:color w:val="222A35" w:themeColor="text2" w:themeShade="80"/>
-        </w:rPr>
-      </w:pPr>
-      <w:r>
-        <w:rPr>
-          <w:rFonts w:eastAsiaTheme="minorEastAsia" w:cstheme="minorHAnsi"/>
-          <w:color w:val="222A35" w:themeColor="text2" w:themeShade="80"/>
-        </w:rPr>
-        <w:t>Interés en el desarrollo de aptitudes para la gestión de equipos de trabajo, enfocado en el ámbito tecnológico.</w:t>
-      </w:r>
-    </w:p>
-    <w:p>
-      <w:pPr>
-        <w:ind w:left="708" w:firstLine="708"/>
-        <w:rPr>
-          <w:rFonts w:eastAsiaTheme="minorEastAsia" w:cstheme="minorHAnsi"/>
-          <w:color w:val="222A35" w:themeColor="text2" w:themeShade="80"/>
-        </w:rPr>
-      </w:pPr>
-      <w:r>
-        <w:rPr>
-          <w:rFonts w:eastAsiaTheme="minorEastAsia" w:cstheme="minorHAnsi"/>
-          <w:color w:val="222A35" w:themeColor="text2" w:themeShade="80"/>
-        </w:rPr>
-        <w:t>Inteligencia Artificial y su aplicación en productos y servicios.</w:t>
-      </w:r>
-    </w:p>
-    <w:p>
-      <w:pPr>
-        <w:rPr>
-          <w:rFonts w:eastAsiaTheme="minorEastAsia" w:cstheme="minorHAnsi"/>
-          <w:color w:val="222A35" w:themeColor="text2" w:themeShade="80"/>
-        </w:rPr>
-      </w:pPr>
-    </w:p>
-    <w:p>
-      <w:pPr>
-        <w:rPr>
-          <w:rFonts w:eastAsiaTheme="minorEastAsia" w:cstheme="minorHAnsi"/>
-          <w:b/>
-          <w:bCs/>
-        </w:rPr>
-      </w:pPr>
-      <w:r>
-        <w:rPr>
-          <w:rFonts w:eastAsiaTheme="minorEastAsia" w:cstheme="minorHAnsi"/>
-          <w:b/>
-          <w:bCs/>
-        </w:rPr>
-        <w:t>Albano Diez de Paulino:</w:t>
-      </w:r>
-    </w:p>
-    <w:p>
-      <w:pPr>
-        <w:ind w:left="708"/>
-        <w:rPr>
-          <w:rFonts w:eastAsiaTheme="minorEastAsia" w:cstheme="minorHAnsi"/>
-          <w:color w:val="222A35" w:themeColor="text2" w:themeShade="80"/>
-        </w:rPr>
-      </w:pPr>
-      <w:r>
-        <w:rPr>
-          <w:rFonts w:eastAsiaTheme="minorEastAsia" w:cstheme="minorHAnsi"/>
-          <w:color w:val="222A35" w:themeColor="text2" w:themeShade="80"/>
-        </w:rPr>
-        <w:t>Formación:</w:t>
-      </w:r>
-    </w:p>
-    <w:p>
-      <w:pPr>
-        <w:ind w:left="1416"/>
-        <w:rPr>
-          <w:rFonts w:eastAsiaTheme="minorEastAsia" w:cstheme="minorHAnsi"/>
-          <w:color w:val="222A35" w:themeColor="text2" w:themeShade="80"/>
-        </w:rPr>
-      </w:pPr>
-      <w:r>
-        <w:rPr>
-          <w:rFonts w:eastAsiaTheme="minorEastAsia" w:cstheme="minorHAnsi"/>
-          <w:color w:val="222A35" w:themeColor="text2" w:themeShade="80"/>
-        </w:rPr>
-        <w:t>CFGS Mantenimiento Electrónico</w:t>
-      </w:r>
-    </w:p>
-    <w:p>
-      <w:pPr>
-        <w:ind w:left="1416"/>
-        <w:rPr>
-          <w:rFonts w:eastAsiaTheme="minorEastAsia" w:cstheme="minorHAnsi"/>
-          <w:color w:val="222A35" w:themeColor="text2" w:themeShade="80"/>
-        </w:rPr>
-      </w:pPr>
-      <w:r>
-        <w:rPr>
-          <w:rFonts w:eastAsiaTheme="minorEastAsia" w:cstheme="minorHAnsi"/>
-          <w:color w:val="222A35" w:themeColor="text2" w:themeShade="80"/>
-        </w:rPr>
-        <w:t>“CFGS Desarrollo de Aplicaciones Multiplataforma”</w:t>
-      </w:r>
-    </w:p>
-    <w:p>
-      <w:pPr>
-        <w:ind w:left="708"/>
-        <w:rPr>
-          <w:rFonts w:eastAsiaTheme="minorEastAsia" w:cstheme="minorHAnsi"/>
-          <w:color w:val="222A35" w:themeColor="text2" w:themeShade="80"/>
-        </w:rPr>
-      </w:pPr>
-      <w:r>
-        <w:rPr>
-          <w:rFonts w:eastAsiaTheme="minorEastAsia" w:cstheme="minorHAnsi"/>
-          <w:color w:val="222A35" w:themeColor="text2" w:themeShade="80"/>
-        </w:rPr>
         <w:t>Experiencia:</w:t>
       </w:r>
     </w:p>
@@ -5077,7 +4890,6 @@
           <w:noProof/>
           <w:lang w:eastAsia="es-ES"/>
         </w:rPr>
-        <w:lastRenderedPageBreak/>
         <w:drawing>
           <wp:inline distT="0" distB="0" distL="0" distR="0" wp14:anchorId="377F8B6E" wp14:editId="41B4C07C">
             <wp:extent cx="1399820" cy="1017786"/>
@@ -5125,6 +4937,13 @@
       <w:pPr>
         <w:rPr>
           <w:rFonts w:eastAsiaTheme="minorEastAsia" w:cstheme="minorHAnsi"/>
+        </w:rPr>
+      </w:pPr>
+    </w:p>
+    <w:p>
+      <w:pPr>
+        <w:rPr>
+          <w:rFonts w:eastAsiaTheme="minorEastAsia" w:cstheme="minorHAnsi"/>
           <w:b/>
           <w:bCs/>
           <w:color w:val="111111"/>
@@ -5184,6 +5003,7 @@
         <w:rPr>
           <w:rFonts w:asciiTheme="minorHAnsi" w:eastAsiaTheme="minorEastAsia" w:hAnsiTheme="minorHAnsi" w:cstheme="minorHAnsi"/>
         </w:rPr>
+        <w:lastRenderedPageBreak/>
         <w:t>2. ANALISIS DE MERCADO</w:t>
       </w:r>
       <w:bookmarkEnd w:id="5"/>
@@ -5220,7 +5040,6 @@
         </w:rPr>
         <w:t xml:space="preserve"> </w:t>
       </w:r>
-      <w:proofErr w:type="spellStart"/>
       <w:r>
         <w:rPr>
           <w:rFonts w:asciiTheme="minorHAnsi" w:eastAsiaTheme="minorEastAsia" w:hAnsiTheme="minorHAnsi" w:cstheme="minorHAnsi"/>
@@ -5228,7 +5047,6 @@
         <w:t>Macroentorno</w:t>
       </w:r>
       <w:bookmarkEnd w:id="6"/>
-      <w:proofErr w:type="spellEnd"/>
     </w:p>
     <w:p>
       <w:pPr>
@@ -5244,39 +5062,7 @@
           <w:rFonts w:eastAsiaTheme="minorEastAsia" w:cstheme="minorHAnsi"/>
           <w:color w:val="111111"/>
         </w:rPr>
-        <w:t xml:space="preserve">El </w:t>
-      </w:r>
-      <w:proofErr w:type="spellStart"/>
-      <w:r>
-        <w:rPr>
-          <w:rFonts w:eastAsiaTheme="minorEastAsia" w:cstheme="minorHAnsi"/>
-          <w:color w:val="111111"/>
-        </w:rPr>
-        <w:t>macroentorno</w:t>
-      </w:r>
-      <w:proofErr w:type="spellEnd"/>
-      <w:r>
-        <w:rPr>
-          <w:rFonts w:eastAsiaTheme="minorEastAsia" w:cstheme="minorHAnsi"/>
-          <w:color w:val="111111"/>
-        </w:rPr>
-        <w:t xml:space="preserve"> es un conjunto de factores externos que afectan a una empresa o a un país en su conjunto. Vamos a explorar algunos aspectos relevantes del </w:t>
-      </w:r>
-      <w:proofErr w:type="spellStart"/>
-      <w:r>
-        <w:rPr>
-          <w:rFonts w:eastAsiaTheme="minorEastAsia" w:cstheme="minorHAnsi"/>
-          <w:color w:val="111111"/>
-        </w:rPr>
-        <w:t>macroentorno</w:t>
-      </w:r>
-      <w:proofErr w:type="spellEnd"/>
-      <w:r>
-        <w:rPr>
-          <w:rFonts w:eastAsiaTheme="minorEastAsia" w:cstheme="minorHAnsi"/>
-          <w:color w:val="111111"/>
-        </w:rPr>
-        <w:t xml:space="preserve"> en Europa y España:</w:t>
+        <w:t>El macroentorno es un conjunto de factores externos que afectan a una empresa o a un país en su conjunto. Vamos a explorar algunos aspectos relevantes del macroentorno en Europa y España:</w:t>
       </w:r>
     </w:p>
     <w:p>
@@ -5777,6 +5563,7 @@
           <w:b/>
           <w:bCs/>
         </w:rPr>
+        <w:lastRenderedPageBreak/>
         <w:t>Empresas Destacadas</w:t>
       </w:r>
       <w:r>
@@ -6197,7 +5984,6 @@
         <w:rPr>
           <w:rFonts w:eastAsiaTheme="minorEastAsia" w:cstheme="minorHAnsi"/>
         </w:rPr>
-        <w:lastRenderedPageBreak/>
         <w:t>Las empresas de consultoría informática en Cantabria contribuyen al mantenimiento y desarrollo de negocios mediante soluciones tecnológicas.</w:t>
       </w:r>
     </w:p>
@@ -6327,6 +6113,7 @@
         <w:rPr>
           <w:rFonts w:asciiTheme="minorHAnsi" w:hAnsiTheme="minorHAnsi" w:cstheme="minorHAnsi"/>
         </w:rPr>
+        <w:lastRenderedPageBreak/>
         <w:tab/>
       </w:r>
       <w:bookmarkStart w:id="8" w:name="_Toc160353031"/>
@@ -6652,7 +6439,6 @@
         <w:rPr>
           <w:rFonts w:eastAsiaTheme="minorEastAsia" w:cstheme="minorHAnsi"/>
         </w:rPr>
-        <w:lastRenderedPageBreak/>
         <w:t>En resumen, Café con Palito tiene la oportunidad de ser un aliado estratégico para los comercios pequeños en su camino hacia la digitalización. ¡Que el aroma del café se mezcle con el mundo digital y cree experiencias únicas para los clientes!</w:t>
       </w:r>
     </w:p>
@@ -6913,6 +6699,7 @@
         <w:rPr>
           <w:rFonts w:asciiTheme="minorHAnsi" w:hAnsiTheme="minorHAnsi" w:cstheme="minorHAnsi"/>
         </w:rPr>
+        <w:lastRenderedPageBreak/>
         <w:tab/>
       </w:r>
       <w:bookmarkStart w:id="10" w:name="_Toc160353033"/>
@@ -7619,7 +7406,6 @@
         <w:rPr>
           <w:rFonts w:asciiTheme="minorHAnsi" w:eastAsiaTheme="minorEastAsia" w:hAnsiTheme="minorHAnsi" w:cstheme="minorHAnsi"/>
         </w:rPr>
-        <w:lastRenderedPageBreak/>
         <w:t>4. PLAN DE RECURSOS HUMANOS</w:t>
       </w:r>
       <w:bookmarkEnd w:id="15"/>
@@ -7682,39 +7468,7 @@
           <w:rFonts w:eastAsia="Roboto" w:cstheme="minorHAnsi"/>
           <w:color w:val="111111"/>
         </w:rPr>
-        <w:t xml:space="preserve">Desarrollo de software: dominio de lenguajes de programación como Python, Java, C#, etc., conocimientos de bases de datos, </w:t>
-      </w:r>
-      <w:proofErr w:type="spellStart"/>
-      <w:r>
-        <w:rPr>
-          <w:rFonts w:eastAsia="Roboto" w:cstheme="minorHAnsi"/>
-          <w:color w:val="111111"/>
-        </w:rPr>
-        <w:t>frameworks</w:t>
-      </w:r>
-      <w:proofErr w:type="spellEnd"/>
-      <w:r>
-        <w:rPr>
-          <w:rFonts w:eastAsia="Roboto" w:cstheme="minorHAnsi"/>
-          <w:color w:val="111111"/>
-        </w:rPr>
-        <w:t xml:space="preserve">, </w:t>
-      </w:r>
-      <w:proofErr w:type="spellStart"/>
-      <w:r>
-        <w:rPr>
-          <w:rFonts w:eastAsia="Roboto" w:cstheme="minorHAnsi"/>
-          <w:color w:val="111111"/>
-        </w:rPr>
-        <w:t>APIs</w:t>
-      </w:r>
-      <w:proofErr w:type="spellEnd"/>
-      <w:r>
-        <w:rPr>
-          <w:rFonts w:eastAsia="Roboto" w:cstheme="minorHAnsi"/>
-          <w:color w:val="111111"/>
-        </w:rPr>
-        <w:t xml:space="preserve">, </w:t>
+        <w:t xml:space="preserve">Desarrollo de software: dominio de lenguajes de programación como Python, Java, C#, etc., conocimientos de bases de datos, frameworks, APIs, </w:t>
       </w:r>
       <w:proofErr w:type="spellStart"/>
       <w:r>
@@ -7838,33 +7592,62 @@
       <w:pPr>
         <w:rPr>
           <w:rFonts w:eastAsia="Calibri" w:cstheme="minorHAnsi"/>
-        </w:rPr>
-      </w:pPr>
+          <w:lang w:val="en-US"/>
+        </w:rPr>
+      </w:pPr>
+      <w:r>
+        <w:rPr>
+          <w:rFonts w:eastAsia="Calibri" w:cstheme="minorHAnsi"/>
+          <w:lang w:val="en-US"/>
+        </w:rPr>
+        <w:t xml:space="preserve">Programmers Backend Senior Manager – Albano </w:t>
+      </w:r>
       <w:proofErr w:type="spellStart"/>
       <w:r>
         <w:rPr>
           <w:rFonts w:eastAsia="Calibri" w:cstheme="minorHAnsi"/>
-        </w:rPr>
-        <w:t>Programmers</w:t>
+          <w:lang w:val="en-US"/>
+        </w:rPr>
+        <w:t>Díez</w:t>
       </w:r>
       <w:proofErr w:type="spellEnd"/>
       <w:r>
         <w:rPr>
           <w:rFonts w:eastAsia="Calibri" w:cstheme="minorHAnsi"/>
-        </w:rPr>
-        <w:t xml:space="preserve"> Backend Senior Manager – Albano Díez de Paulino </w:t>
-      </w:r>
-    </w:p>
-    <w:p>
-      <w:pPr>
-        <w:rPr>
-          <w:rFonts w:eastAsia="Calibri" w:cstheme="minorHAnsi"/>
-        </w:rPr>
-      </w:pPr>
-      <w:r>
-        <w:rPr>
-          <w:rFonts w:eastAsia="Calibri" w:cstheme="minorHAnsi"/>
-        </w:rPr>
+          <w:lang w:val="en-US"/>
+        </w:rPr>
+        <w:t xml:space="preserve"> de </w:t>
+      </w:r>
+      <w:proofErr w:type="spellStart"/>
+      <w:r>
+        <w:rPr>
+          <w:rFonts w:eastAsia="Calibri" w:cstheme="minorHAnsi"/>
+          <w:lang w:val="en-US"/>
+        </w:rPr>
+        <w:t>Paulino</w:t>
+      </w:r>
+      <w:proofErr w:type="spellEnd"/>
+      <w:r>
+        <w:rPr>
+          <w:rFonts w:eastAsia="Calibri" w:cstheme="minorHAnsi"/>
+          <w:lang w:val="en-US"/>
+        </w:rPr>
+        <w:t xml:space="preserve"> </w:t>
+      </w:r>
+    </w:p>
+    <w:p>
+      <w:pPr>
+        <w:rPr>
+          <w:rFonts w:eastAsia="Calibri" w:cstheme="minorHAnsi"/>
+          <w:lang w:val="en-US"/>
+        </w:rPr>
+      </w:pPr>
+      <w:r>
+        <w:rPr>
+          <w:rFonts w:eastAsia="Calibri" w:cstheme="minorHAnsi"/>
+          <w:lang w:val="en-US"/>
+        </w:rPr>
+        <w:lastRenderedPageBreak/>
         <w:t xml:space="preserve">Developer – Ramiro Gutiérrez Valverde </w:t>
       </w:r>
     </w:p>
@@ -7872,93 +7655,107 @@
       <w:pPr>
         <w:rPr>
           <w:rFonts w:eastAsia="Calibri" w:cstheme="minorHAnsi"/>
-        </w:rPr>
-      </w:pPr>
+          <w:lang w:val="en-US"/>
+        </w:rPr>
+      </w:pPr>
+      <w:r>
+        <w:rPr>
+          <w:rFonts w:eastAsia="Calibri" w:cstheme="minorHAnsi"/>
+          <w:lang w:val="en-US"/>
+        </w:rPr>
+        <w:t xml:space="preserve">Level Design and Art Senior Manager - Ramiro Gutiérrez Valverde </w:t>
+      </w:r>
+    </w:p>
+    <w:p>
+      <w:pPr>
+        <w:rPr>
+          <w:rFonts w:eastAsia="Calibri" w:cstheme="minorHAnsi"/>
+          <w:lang w:val="en-US"/>
+        </w:rPr>
+      </w:pPr>
+      <w:r>
+        <w:rPr>
+          <w:rFonts w:eastAsia="Calibri" w:cstheme="minorHAnsi"/>
+          <w:lang w:val="en-US"/>
+        </w:rPr>
+        <w:t xml:space="preserve">Developer – Albano </w:t>
+      </w:r>
       <w:proofErr w:type="spellStart"/>
       <w:r>
         <w:rPr>
           <w:rFonts w:eastAsia="Calibri" w:cstheme="minorHAnsi"/>
-        </w:rPr>
-        <w:t>Level</w:t>
+          <w:lang w:val="en-US"/>
+        </w:rPr>
+        <w:t>Díez</w:t>
       </w:r>
       <w:proofErr w:type="spellEnd"/>
       <w:r>
         <w:rPr>
           <w:rFonts w:eastAsia="Calibri" w:cstheme="minorHAnsi"/>
+          <w:lang w:val="en-US"/>
+        </w:rPr>
+        <w:t xml:space="preserve"> de </w:t>
+      </w:r>
+      <w:proofErr w:type="spellStart"/>
+      <w:r>
+        <w:rPr>
+          <w:rFonts w:eastAsia="Calibri" w:cstheme="minorHAnsi"/>
+          <w:lang w:val="en-US"/>
+        </w:rPr>
+        <w:t>Paulino</w:t>
+      </w:r>
+      <w:proofErr w:type="spellEnd"/>
+      <w:r>
+        <w:rPr>
+          <w:rFonts w:eastAsia="Calibri" w:cstheme="minorHAnsi"/>
+          <w:lang w:val="en-US"/>
         </w:rPr>
         <w:t xml:space="preserve"> </w:t>
       </w:r>
+    </w:p>
+    <w:p>
+      <w:pPr>
+        <w:rPr>
+          <w:rFonts w:eastAsia="Calibri" w:cstheme="minorHAnsi"/>
+        </w:rPr>
+      </w:pPr>
+      <w:r>
+        <w:rPr>
+          <w:rFonts w:eastAsia="Calibri" w:cstheme="minorHAnsi"/>
+        </w:rPr>
+        <w:t xml:space="preserve">Marketing -- </w:t>
+      </w:r>
+      <w:r>
+        <w:rPr>
+          <w:rFonts w:eastAsia="Calibri" w:cstheme="minorHAnsi"/>
+        </w:rPr>
+        <w:t xml:space="preserve">María Carmen Barrios Fernández </w:t>
+      </w:r>
+    </w:p>
+    <w:p>
+      <w:pPr>
+        <w:rPr>
+          <w:rFonts w:eastAsia="Calibri" w:cstheme="minorHAnsi"/>
+        </w:rPr>
+      </w:pPr>
+      <w:r>
+        <w:rPr>
+          <w:rFonts w:eastAsia="Calibri" w:cstheme="minorHAnsi"/>
+        </w:rPr>
+        <w:t xml:space="preserve">Café Con Palito </w:t>
+      </w:r>
       <w:proofErr w:type="spellStart"/>
       <w:r>
         <w:rPr>
           <w:rFonts w:eastAsia="Calibri" w:cstheme="minorHAnsi"/>
         </w:rPr>
-        <w:t>Design</w:t>
+        <w:t>Academy</w:t>
       </w:r>
       <w:proofErr w:type="spellEnd"/>
       <w:r>
         <w:rPr>
           <w:rFonts w:eastAsia="Calibri" w:cstheme="minorHAnsi"/>
         </w:rPr>
-        <w:t xml:space="preserve"> and Art Senior Manager - Ramiro Gutiérrez Valverde </w:t>
-      </w:r>
-    </w:p>
-    <w:p>
-      <w:pPr>
-        <w:rPr>
-          <w:rFonts w:eastAsia="Calibri" w:cstheme="minorHAnsi"/>
-        </w:rPr>
-      </w:pPr>
-      <w:r>
-        <w:rPr>
-          <w:rFonts w:eastAsia="Calibri" w:cstheme="minorHAnsi"/>
-        </w:rPr>
-        <w:t xml:space="preserve">Developer – Albano Díez de Paulino </w:t>
-      </w:r>
-    </w:p>
-    <w:p>
-      <w:pPr>
-        <w:rPr>
-          <w:rFonts w:eastAsia="Calibri" w:cstheme="minorHAnsi"/>
-        </w:rPr>
-      </w:pPr>
-      <w:r>
-        <w:rPr>
-          <w:rFonts w:eastAsia="Calibri" w:cstheme="minorHAnsi"/>
-        </w:rPr>
-        <w:t xml:space="preserve">Marketing -- </w:t>
-      </w:r>
-      <w:r>
-        <w:rPr>
-          <w:rFonts w:eastAsia="Calibri" w:cstheme="minorHAnsi"/>
-        </w:rPr>
-        <w:t xml:space="preserve">María Carmen Barrios Fernández </w:t>
-      </w:r>
-    </w:p>
-    <w:p>
-      <w:pPr>
-        <w:rPr>
-          <w:rFonts w:eastAsia="Calibri" w:cstheme="minorHAnsi"/>
-        </w:rPr>
-      </w:pPr>
-      <w:r>
-        <w:rPr>
-          <w:rFonts w:eastAsia="Calibri" w:cstheme="minorHAnsi"/>
-        </w:rPr>
-        <w:t xml:space="preserve">Café Con Palito </w:t>
-      </w:r>
-      <w:proofErr w:type="spellStart"/>
-      <w:r>
-        <w:rPr>
-          <w:rFonts w:eastAsia="Calibri" w:cstheme="minorHAnsi"/>
-        </w:rPr>
-        <w:t>Academy</w:t>
-      </w:r>
-      <w:proofErr w:type="spellEnd"/>
-      <w:r>
-        <w:rPr>
-          <w:rFonts w:eastAsia="Calibri" w:cstheme="minorHAnsi"/>
-        </w:rPr>
         <w:t xml:space="preserve"> Developer Junior -</w:t>
       </w:r>
       <w:r>
@@ -7996,21 +7793,7 @@
         <w:rPr>
           <w:rFonts w:eastAsia="Calibri" w:cstheme="minorHAnsi"/>
         </w:rPr>
-        <w:t xml:space="preserve"> Diego </w:t>
-      </w:r>
-      <w:proofErr w:type="spellStart"/>
-      <w:r>
-        <w:rPr>
-          <w:rFonts w:eastAsia="Calibri" w:cstheme="minorHAnsi"/>
-        </w:rPr>
-        <w:t>Castanedo</w:t>
-      </w:r>
-      <w:proofErr w:type="spellEnd"/>
-      <w:r>
-        <w:rPr>
-          <w:rFonts w:eastAsia="Calibri" w:cstheme="minorHAnsi"/>
-        </w:rPr>
-        <w:t xml:space="preserve"> García </w:t>
+        <w:t xml:space="preserve"> Diego Castanedo García </w:t>
       </w:r>
     </w:p>
     <w:p>
@@ -8234,21 +8017,7 @@
         <w:rPr>
           <w:rFonts w:eastAsia="Calibri" w:cstheme="minorHAnsi"/>
         </w:rPr>
-        <w:t xml:space="preserve">, siempre que sus tareas se puedan realizar a distancia y no requieran su presencia en la oficina. Además, nuestros empleados pueden elegir el lugar desde el que quieren </w:t>
-      </w:r>
-      <w:proofErr w:type="spellStart"/>
-      <w:r>
-        <w:rPr>
-          <w:rFonts w:eastAsia="Calibri" w:cstheme="minorHAnsi"/>
-        </w:rPr>
-        <w:t>teletrabajar</w:t>
-      </w:r>
-      <w:proofErr w:type="spellEnd"/>
-      <w:r>
-        <w:rPr>
-          <w:rFonts w:eastAsia="Calibri" w:cstheme="minorHAnsi"/>
-        </w:rPr>
-        <w:t xml:space="preserve">, siempre que lo comuniquen previamente a la dirección y que no sea un espacio público. Así, podrán disponer de </w:t>
+        <w:t xml:space="preserve">, siempre que sus tareas se puedan realizar a distancia y no requieran su presencia en la oficina. Además, nuestros empleados pueden elegir el lugar desde el que quieren teletrabajar, siempre que lo comuniquen previamente a la dirección y que no sea un espacio público. Así, podrán disponer de </w:t>
       </w:r>
       <w:r>
         <w:rPr>
@@ -8343,21 +8112,7 @@
         <w:rPr>
           <w:rFonts w:eastAsiaTheme="minorEastAsia" w:cstheme="minorHAnsi"/>
         </w:rPr>
-        <w:t xml:space="preserve">n el polígono Industrial de </w:t>
-      </w:r>
-      <w:proofErr w:type="spellStart"/>
-      <w:r>
-        <w:rPr>
-          <w:rFonts w:eastAsiaTheme="minorEastAsia" w:cstheme="minorHAnsi"/>
-        </w:rPr>
-        <w:t>Guarnizo</w:t>
-      </w:r>
-      <w:proofErr w:type="spellEnd"/>
-      <w:r>
-        <w:rPr>
-          <w:rFonts w:eastAsiaTheme="minorEastAsia" w:cstheme="minorHAnsi"/>
-        </w:rPr>
-        <w:t xml:space="preserve"> (El Astillero)</w:t>
+        <w:t>n el polígono Industrial de Guarnizo (El Astillero)</w:t>
       </w:r>
       <w:r>
         <w:rPr>
@@ -8402,6 +8157,7 @@
           <w:noProof/>
           <w:lang w:eastAsia="es-ES"/>
         </w:rPr>
+        <w:lastRenderedPageBreak/>
         <w:drawing>
           <wp:inline distT="0" distB="0" distL="0" distR="0" wp14:anchorId="7CB1BDC5" wp14:editId="114A3E9D">
             <wp:extent cx="3649694" cy="2638425"/>
@@ -8457,23 +8213,7 @@
             <w:rStyle w:val="Hipervnculo"/>
             <w:rFonts w:eastAsiaTheme="minorEastAsia" w:cstheme="minorHAnsi"/>
           </w:rPr>
-          <w:t xml:space="preserve">Alquiler de Oficina en LA ESTACION, 72 A, </w:t>
-        </w:r>
-        <w:proofErr w:type="spellStart"/>
-        <w:r>
-          <w:rPr>
-            <w:rStyle w:val="Hipervnculo"/>
-            <w:rFonts w:eastAsiaTheme="minorEastAsia" w:cstheme="minorHAnsi"/>
-          </w:rPr>
-          <w:t>Guarnizo</w:t>
-        </w:r>
-        <w:proofErr w:type="spellEnd"/>
-        <w:r>
-          <w:rPr>
-            <w:rStyle w:val="Hipervnculo"/>
-            <w:rFonts w:eastAsiaTheme="minorEastAsia" w:cstheme="minorHAnsi"/>
-          </w:rPr>
-          <w:t xml:space="preserve"> — idealista</w:t>
+          <w:t>Alquiler de Oficina en LA ESTACION, 72 A, Guarnizo — idealista</w:t>
         </w:r>
       </w:hyperlink>
     </w:p>
@@ -8567,70 +8307,36 @@
         <w:rPr>
           <w:rFonts w:eastAsiaTheme="minorEastAsia" w:cstheme="minorHAnsi"/>
         </w:rPr>
-        <w:t xml:space="preserve">Lo primero que nos atrajo del sitio son las futuras posibilidades de establecer contacto con potenciales clientes, al estar situado en el “Polígono industrial de </w:t>
-      </w:r>
-      <w:proofErr w:type="spellStart"/>
-      <w:r>
-        <w:rPr>
-          <w:rFonts w:eastAsiaTheme="minorEastAsia" w:cstheme="minorHAnsi"/>
-        </w:rPr>
-        <w:t>Guarnizo</w:t>
-      </w:r>
-      <w:proofErr w:type="spellEnd"/>
-      <w:r>
-        <w:rPr>
-          <w:rFonts w:eastAsiaTheme="minorEastAsia" w:cstheme="minorHAnsi"/>
-        </w:rPr>
-        <w:t xml:space="preserve">” y la ampliación del </w:t>
-      </w:r>
-      <w:r>
-        <w:rPr>
-          <w:rFonts w:eastAsiaTheme="minorEastAsia" w:cstheme="minorHAnsi"/>
+        <w:t>Lo primero que nos atrajo del sitio son las futuras posibilidades de establecer contacto con potenciales clientes, al estar situado en el “Polígono industrial de Guarnizo” y la ampliación del “Polígono industrial de Morero” supone estar situado muy cerca de potenciales clientes que podamos captar. Además de contar con muchas plazas de aparcamiento.</w:t>
+      </w:r>
+    </w:p>
+    <w:p>
+      <w:pPr>
+        <w:spacing w:line="257" w:lineRule="auto"/>
+        <w:rPr>
+          <w:rFonts w:eastAsiaTheme="minorEastAsia" w:cstheme="minorHAnsi"/>
+        </w:rPr>
+      </w:pPr>
+      <w:r>
+        <w:rPr>
+          <w:rFonts w:eastAsiaTheme="minorEastAsia" w:cstheme="minorHAnsi"/>
+        </w:rPr>
+        <w:t>Su comunicación es muy buena ya que está la estación de tren muy cerca.</w:t>
+      </w:r>
+    </w:p>
+    <w:p>
+      <w:pPr>
+        <w:spacing w:line="257" w:lineRule="auto"/>
+        <w:rPr>
+          <w:rFonts w:eastAsiaTheme="minorEastAsia" w:cstheme="minorHAnsi"/>
+        </w:rPr>
+      </w:pPr>
+      <w:r>
+        <w:rPr>
+          <w:rFonts w:eastAsiaTheme="minorEastAsia" w:cstheme="minorHAnsi"/>
+          <w:color w:val="1F3864" w:themeColor="accent1" w:themeShade="80"/>
         </w:rPr>
         <w:lastRenderedPageBreak/>
-        <w:t xml:space="preserve">“Polígono industrial de </w:t>
-      </w:r>
-      <w:proofErr w:type="spellStart"/>
-      <w:r>
-        <w:rPr>
-          <w:rFonts w:eastAsiaTheme="minorEastAsia" w:cstheme="minorHAnsi"/>
-        </w:rPr>
-        <w:t>Morero</w:t>
-      </w:r>
-      <w:proofErr w:type="spellEnd"/>
-      <w:r>
-        <w:rPr>
-          <w:rFonts w:eastAsiaTheme="minorEastAsia" w:cstheme="minorHAnsi"/>
-        </w:rPr>
-        <w:t>” supone estar situado muy cerca de potenciales clientes que podamos captar. Además de contar con muchas plazas de aparcamiento.</w:t>
-      </w:r>
-    </w:p>
-    <w:p>
-      <w:pPr>
-        <w:spacing w:line="257" w:lineRule="auto"/>
-        <w:rPr>
-          <w:rFonts w:eastAsiaTheme="minorEastAsia" w:cstheme="minorHAnsi"/>
-        </w:rPr>
-      </w:pPr>
-      <w:r>
-        <w:rPr>
-          <w:rFonts w:eastAsiaTheme="minorEastAsia" w:cstheme="minorHAnsi"/>
-        </w:rPr>
-        <w:t>Su comunicación es muy buena ya que está la estación de tren muy cerca.</w:t>
-      </w:r>
-    </w:p>
-    <w:p>
-      <w:pPr>
-        <w:spacing w:line="257" w:lineRule="auto"/>
-        <w:rPr>
-          <w:rFonts w:eastAsiaTheme="minorEastAsia" w:cstheme="minorHAnsi"/>
-        </w:rPr>
-      </w:pPr>
-      <w:r>
-        <w:rPr>
-          <w:rFonts w:eastAsiaTheme="minorEastAsia" w:cstheme="minorHAnsi"/>
-          <w:color w:val="1F3864" w:themeColor="accent1" w:themeShade="80"/>
-        </w:rPr>
         <w:t xml:space="preserve"> </w:t>
       </w:r>
       <w:r>
@@ -8881,19 +8587,11 @@
                 <w:rFonts w:cstheme="minorHAnsi"/>
               </w:rPr>
             </w:pPr>
-            <w:proofErr w:type="spellStart"/>
-            <w:r>
-              <w:rPr>
-                <w:rFonts w:cstheme="minorHAnsi"/>
-              </w:rPr>
-              <w:t>IntelliJ</w:t>
-            </w:r>
-            <w:proofErr w:type="spellEnd"/>
-            <w:r>
-              <w:rPr>
-                <w:rFonts w:cstheme="minorHAnsi"/>
-              </w:rPr>
-              <w:t xml:space="preserve"> IDEA</w:t>
+            <w:r>
+              <w:rPr>
+                <w:rFonts w:cstheme="minorHAnsi"/>
+              </w:rPr>
+              <w:t>IntelliJ IDEA</w:t>
             </w:r>
           </w:p>
         </w:tc>
@@ -9318,16 +9016,8 @@
               <w:rPr>
                 <w:rFonts w:cstheme="minorHAnsi"/>
               </w:rPr>
-              <w:t xml:space="preserve"> </w:t>
-            </w:r>
-            <w:proofErr w:type="spellStart"/>
-            <w:r>
-              <w:rPr>
-                <w:rFonts w:cstheme="minorHAnsi"/>
-              </w:rPr>
-              <w:t>Nespresso</w:t>
-            </w:r>
-            <w:proofErr w:type="spellEnd"/>
+              <w:t xml:space="preserve"> Nespresso</w:t>
+            </w:r>
           </w:p>
         </w:tc>
         <w:tc>
@@ -9722,7 +9412,6 @@
               <w:rPr>
                 <w:rFonts w:eastAsiaTheme="minorEastAsia" w:cstheme="minorHAnsi"/>
               </w:rPr>
-              <w:lastRenderedPageBreak/>
               <w:t>Luz con una previsión de 80€ al mes</w:t>
             </w:r>
           </w:p>
@@ -9837,19 +9526,11 @@
                 <w:rFonts w:eastAsiaTheme="minorEastAsia" w:cstheme="minorHAnsi"/>
               </w:rPr>
             </w:pPr>
-            <w:proofErr w:type="spellStart"/>
             <w:r>
               <w:rPr>
                 <w:rFonts w:eastAsiaTheme="minorEastAsia" w:cstheme="minorHAnsi"/>
               </w:rPr>
-              <w:t>Renting</w:t>
-            </w:r>
-            <w:proofErr w:type="spellEnd"/>
-            <w:r>
-              <w:rPr>
-                <w:rFonts w:eastAsiaTheme="minorEastAsia" w:cstheme="minorHAnsi"/>
-              </w:rPr>
-              <w:t xml:space="preserve"> </w:t>
+              <w:t xml:space="preserve">Renting </w:t>
             </w:r>
             <w:proofErr w:type="spellStart"/>
             <w:r>
@@ -9929,6 +9610,7 @@
               <w:rPr>
                 <w:rFonts w:eastAsiaTheme="minorEastAsia" w:cstheme="minorHAnsi"/>
               </w:rPr>
+              <w:lastRenderedPageBreak/>
               <w:t>C</w:t>
             </w:r>
             <w:r>
@@ -10741,7 +10423,6 @@
         <w:rPr>
           <w:rFonts w:eastAsia="Calibri" w:cstheme="minorHAnsi"/>
         </w:rPr>
-        <w:lastRenderedPageBreak/>
         <w:t>No hay un máximo de integrantes de socios y podemos cobrar un salario cada uno. Por lo tanto, una manera de declarar menos a hacienda es redistribuir parte de los beneficios entre el sueldo de los socios.</w:t>
       </w:r>
     </w:p>
@@ -10796,7 +10477,14 @@
         <w:rPr>
           <w:rFonts w:eastAsia="Calibri" w:cstheme="minorHAnsi"/>
         </w:rPr>
-        <w:t xml:space="preserve">cordar las condiciones y normas de funcionamiento de la sociedad a través de los estatutos sociales, esto facilita la adaptación de la empresa a las necesidades y circunstancias </w:t>
+        <w:t xml:space="preserve">cordar las condiciones y normas de funcionamiento de la </w:t>
+      </w:r>
+      <w:r>
+        <w:rPr>
+          <w:rFonts w:eastAsia="Calibri" w:cstheme="minorHAnsi"/>
+        </w:rPr>
+        <w:lastRenderedPageBreak/>
+        <w:t xml:space="preserve">sociedad a través de los estatutos sociales, esto facilita la adaptación de la empresa a las necesidades y circunstancias </w:t>
       </w:r>
       <w:r>
         <w:rPr>
@@ -10905,7 +10593,7 @@
       <w:pPr>
         <w:pStyle w:val="Ttulo2"/>
         <w:spacing w:before="0"/>
-        <w:ind w:left="-20" w:right="-20"/>
+        <w:ind w:left="688" w:right="-20" w:firstLine="728"/>
         <w:rPr>
           <w:rFonts w:asciiTheme="minorHAnsi" w:eastAsiaTheme="minorEastAsia" w:hAnsiTheme="minorHAnsi" w:cstheme="minorHAnsi"/>
         </w:rPr>
@@ -11137,7 +10825,6 @@
         <w:rPr>
           <w:rFonts w:eastAsia="Calibri" w:cstheme="minorHAnsi"/>
         </w:rPr>
-        <w:lastRenderedPageBreak/>
         <w:t>Desde la fecha de firma de la escritura notarial hasta el 31 de diciembre de ese año corresponde al primer ejercicio. El resto de los años serán el año fiscal completo.</w:t>
       </w:r>
     </w:p>
@@ -11181,6 +10868,7 @@
         <w:rPr>
           <w:rFonts w:eastAsia="Calibri" w:cstheme="minorHAnsi"/>
         </w:rPr>
+        <w:lastRenderedPageBreak/>
         <w:t>E.- Sistema de Administración.</w:t>
       </w:r>
     </w:p>
@@ -11553,21 +11241,27 @@
         <w:rPr>
           <w:rFonts w:eastAsiaTheme="minorEastAsia" w:cstheme="minorHAnsi"/>
         </w:rPr>
+        <w:t>Control Horario / Registro de Jornada: Desde mayo de 2019, es obligatorio registrar la jornada laboral para todos los trabajadores. Esto ayuda a controlar los tiempos de trabajo, el absentismo y las horas extras. Las empresas deben mantener registros diarios de la jornada, incluyendo el horario de inicio y finalización de cada empleado.</w:t>
+      </w:r>
+    </w:p>
+    <w:p>
+      <w:pPr>
+        <w:rPr>
+          <w:rFonts w:eastAsiaTheme="minorEastAsia" w:cstheme="minorHAnsi"/>
+        </w:rPr>
+      </w:pPr>
+      <w:r>
+        <w:rPr>
+          <w:rFonts w:eastAsiaTheme="minorEastAsia" w:cstheme="minorHAnsi"/>
+        </w:rPr>
+        <w:t xml:space="preserve">Prevención de Riesgos Laborales y Reconocimiento Médico: Toda empresa con personal contratado debe cumplir con la Ley de Prevención de Riesgos Laborales. Esto implica evaluar los riesgos de la </w:t>
+      </w:r>
+      <w:r>
+        <w:rPr>
+          <w:rFonts w:eastAsiaTheme="minorEastAsia" w:cstheme="minorHAnsi"/>
+        </w:rPr>
         <w:lastRenderedPageBreak/>
-        <w:t>Control Horario / Registro de Jornada: Desde mayo de 2019, es obligatorio registrar la jornada laboral para todos los trabajadores. Esto ayuda a controlar los tiempos de trabajo, el absentismo y las horas extras. Las empresas deben mantener registros diarios de la jornada, incluyendo el horario de inicio y finalización de cada empleado.</w:t>
-      </w:r>
-    </w:p>
-    <w:p>
-      <w:pPr>
-        <w:rPr>
-          <w:rFonts w:eastAsiaTheme="minorEastAsia" w:cstheme="minorHAnsi"/>
-        </w:rPr>
-      </w:pPr>
-      <w:r>
-        <w:rPr>
-          <w:rFonts w:eastAsiaTheme="minorEastAsia" w:cstheme="minorHAnsi"/>
-        </w:rPr>
-        <w:t>Prevención de Riesgos Laborales y Reconocimiento Médico: Toda empresa con personal contratado debe cumplir con la Ley de Prevención de Riesgos Laborales. Esto implica evaluar los riesgos de la actividad, informar y formar a los trabajadores sobre estos riesgos, y vigilar su salud y aptitud para el trabajo.</w:t>
+        <w:t>actividad, informar y formar a los trabajadores sobre estos riesgos, y vigilar su salud y aptitud para el trabajo.</w:t>
       </w:r>
     </w:p>
     <w:p>
@@ -11732,8 +11426,6 @@
           <w:rFonts w:eastAsiaTheme="minorEastAsia" w:cstheme="minorHAnsi"/>
         </w:rPr>
       </w:pPr>
-      <w:bookmarkStart w:id="34" w:name="_GoBack"/>
-      <w:bookmarkEnd w:id="34"/>
       <w:r>
         <w:rPr>
           <w:rFonts w:eastAsiaTheme="minorEastAsia" w:cstheme="minorHAnsi"/>
@@ -11912,7 +11604,6 @@
         <w:rPr>
           <w:rFonts w:eastAsiaTheme="minorEastAsia" w:cstheme="minorHAnsi"/>
         </w:rPr>
-        <w:lastRenderedPageBreak/>
         <w:t>Nuestras dependencias cumplen con las adecuadas medidas tendentes a facilitar la movilidad, accesibilidad y no discriminación de las personas con discapacidad para el acceso y utilización de nuestra oficina, suprimiendo todo tipo de barreras arquitectónicas, en particular las puertas, vías de circulación, escaleras, servicios higiénicos y puestos de trabajo</w:t>
       </w:r>
       <w:r>
@@ -11960,14 +11651,23 @@
           <w:rFonts w:asciiTheme="minorHAnsi" w:eastAsiaTheme="minorEastAsia" w:hAnsiTheme="minorHAnsi" w:cstheme="minorHAnsi"/>
         </w:rPr>
       </w:pPr>
-      <w:bookmarkStart w:id="35" w:name="_Toc160353057"/>
-      <w:r>
+      <w:bookmarkStart w:id="34" w:name="_Toc160353057"/>
+    </w:p>
+    <w:p>
+      <w:pPr>
+        <w:pStyle w:val="Ttulo2"/>
+        <w:ind w:firstLine="708"/>
         <w:rPr>
           <w:rFonts w:asciiTheme="minorHAnsi" w:eastAsiaTheme="minorEastAsia" w:hAnsiTheme="minorHAnsi" w:cstheme="minorHAnsi"/>
         </w:rPr>
+      </w:pPr>
+      <w:r>
+        <w:rPr>
+          <w:rFonts w:asciiTheme="minorHAnsi" w:eastAsiaTheme="minorEastAsia" w:hAnsiTheme="minorHAnsi" w:cstheme="minorHAnsi"/>
+        </w:rPr>
         <w:t>6.5 Estatutos</w:t>
       </w:r>
-      <w:bookmarkEnd w:id="35"/>
+      <w:bookmarkEnd w:id="34"/>
     </w:p>
     <w:p>
       <w:pPr>
@@ -12039,7 +11739,7 @@
 </file>
 
 <file path=word/numbering.xml><?xml version="1.0" encoding="utf-8"?>
-<w:numbering xmlns:wpc="http://schemas.microsoft.com/office/word/2010/wordprocessingCanvas" xmlns:cx="http://schemas.microsoft.com/office/drawing/2014/chartex" xmlns:mc="http://schemas.openxmlformats.org/markup-compatibility/2006" xmlns:o="urn:schemas-microsoft-com:office:office" xmlns:r="http://schemas.openxmlformats.org/officeDocument/2006/relationships" xmlns:m="http://schemas.openxmlformats.org/officeDocument/2006/math" xmlns:v="urn:schemas-microsoft-com:vml" xmlns:wp14="http://schemas.microsoft.com/office/word/2010/wordprocessingDrawing" xmlns:wp="http://schemas.openxmlformats.org/drawingml/2006/wordprocessingDrawing" xmlns:w10="urn:schemas-microsoft-com:office:word" xmlns:w="http://schemas.openxmlformats.org/wordprocessingml/2006/main" xmlns:w14="http://schemas.microsoft.com/office/word/2010/wordml" xmlns:w15="http://schemas.microsoft.com/office/word/2012/wordml" xmlns:w16se="http://schemas.microsoft.com/office/word/2015/wordml/symex" xmlns:wpg="http://schemas.microsoft.com/office/word/2010/wordprocessingGroup" xmlns:wpi="http://schemas.microsoft.com/office/word/2010/wordprocessingInk" xmlns:wne="http://schemas.microsoft.com/office/word/2006/wordml" xmlns:wps="http://schemas.microsoft.com/office/word/2010/wordprocessingShape" mc:Ignorable="w14 w15 w16se wp14">
+<w:numbering xmlns:wpc="http://schemas.microsoft.com/office/word/2010/wordprocessingCanvas" xmlns:cx="http://schemas.microsoft.com/office/drawing/2014/chartex" xmlns:cx1="http://schemas.microsoft.com/office/drawing/2015/9/8/chartex" xmlns:cx2="http://schemas.microsoft.com/office/drawing/2015/10/21/chartex" xmlns:cx3="http://schemas.microsoft.com/office/drawing/2016/5/9/chartex" xmlns:cx4="http://schemas.microsoft.com/office/drawing/2016/5/10/chartex" xmlns:cx5="http://schemas.microsoft.com/office/drawing/2016/5/11/chartex" xmlns:cx6="http://schemas.microsoft.com/office/drawing/2016/5/12/chartex" xmlns:cx7="http://schemas.microsoft.com/office/drawing/2016/5/13/chartex" xmlns:cx8="http://schemas.microsoft.com/office/drawing/2016/5/14/chartex" xmlns:mc="http://schemas.openxmlformats.org/markup-compatibility/2006" xmlns:aink="http://schemas.microsoft.com/office/drawing/2016/ink" xmlns:am3d="http://schemas.microsoft.com/office/drawing/2017/model3d" xmlns:o="urn:schemas-microsoft-com:office:office" xmlns:oel="http://schemas.microsoft.com/office/2019/extlst" xmlns:r="http://schemas.openxmlformats.org/officeDocument/2006/relationships" xmlns:m="http://schemas.openxmlformats.org/officeDocument/2006/math" xmlns:v="urn:schemas-microsoft-com:vml" xmlns:wp14="http://schemas.microsoft.com/office/word/2010/wordprocessingDrawing" xmlns:wp="http://schemas.openxmlformats.org/drawingml/2006/wordprocessingDrawing" xmlns:w10="urn:schemas-microsoft-com:office:word" xmlns:w="http://schemas.openxmlformats.org/wordprocessingml/2006/main" xmlns:w14="http://schemas.microsoft.com/office/word/2010/wordml" xmlns:w15="http://schemas.microsoft.com/office/word/2012/wordml" xmlns:w16cex="http://schemas.microsoft.com/office/word/2018/wordml/cex" xmlns:w16cid="http://schemas.microsoft.com/office/word/2016/wordml/cid" xmlns:w16="http://schemas.microsoft.com/office/word/2018/wordml" xmlns:w16sdtdh="http://schemas.microsoft.com/office/word/2020/wordml/sdtdatahash" xmlns:w16se="http://schemas.microsoft.com/office/word/2015/wordml/symex" xmlns:wpg="http://schemas.microsoft.com/office/word/2010/wordprocessingGroup" xmlns:wpi="http://schemas.microsoft.com/office/word/2010/wordprocessingInk" xmlns:wne="http://schemas.microsoft.com/office/word/2006/wordml" xmlns:wps="http://schemas.microsoft.com/office/word/2010/wordprocessingShape" mc:Ignorable="w14 w15 w16se w16cid w16 w16cex w16sdtdh wp14">
   <w:abstractNum w:abstractNumId="0" w15:restartNumberingAfterBreak="0">
     <w:nsid w:val="01F307BD"/>
     <w:multiLevelType w:val="hybridMultilevel"/>
@@ -14585,80 +14285,80 @@
       </w:rPr>
     </w:lvl>
   </w:abstractNum>
-  <w:num w:numId="1">
+  <w:num w:numId="1" w16cid:durableId="1359157560">
     <w:abstractNumId w:val="16"/>
   </w:num>
-  <w:num w:numId="2">
+  <w:num w:numId="2" w16cid:durableId="1097562327">
     <w:abstractNumId w:val="15"/>
   </w:num>
-  <w:num w:numId="3">
+  <w:num w:numId="3" w16cid:durableId="374620316">
     <w:abstractNumId w:val="14"/>
   </w:num>
-  <w:num w:numId="4">
+  <w:num w:numId="4" w16cid:durableId="1284772325">
     <w:abstractNumId w:val="8"/>
   </w:num>
-  <w:num w:numId="5">
+  <w:num w:numId="5" w16cid:durableId="1937051176">
     <w:abstractNumId w:val="6"/>
   </w:num>
-  <w:num w:numId="6">
+  <w:num w:numId="6" w16cid:durableId="294140409">
     <w:abstractNumId w:val="9"/>
   </w:num>
-  <w:num w:numId="7">
+  <w:num w:numId="7" w16cid:durableId="1313368233">
     <w:abstractNumId w:val="19"/>
   </w:num>
-  <w:num w:numId="8">
+  <w:num w:numId="8" w16cid:durableId="575406862">
     <w:abstractNumId w:val="12"/>
   </w:num>
-  <w:num w:numId="9">
+  <w:num w:numId="9" w16cid:durableId="445271076">
     <w:abstractNumId w:val="13"/>
   </w:num>
-  <w:num w:numId="10">
+  <w:num w:numId="10" w16cid:durableId="1826050478">
     <w:abstractNumId w:val="5"/>
   </w:num>
-  <w:num w:numId="11">
+  <w:num w:numId="11" w16cid:durableId="1566990928">
     <w:abstractNumId w:val="22"/>
   </w:num>
-  <w:num w:numId="12">
+  <w:num w:numId="12" w16cid:durableId="1549730696">
     <w:abstractNumId w:val="2"/>
   </w:num>
-  <w:num w:numId="13">
+  <w:num w:numId="13" w16cid:durableId="281961079">
     <w:abstractNumId w:val="20"/>
   </w:num>
-  <w:num w:numId="14">
+  <w:num w:numId="14" w16cid:durableId="363755347">
     <w:abstractNumId w:val="1"/>
   </w:num>
-  <w:num w:numId="15">
+  <w:num w:numId="15" w16cid:durableId="57096746">
     <w:abstractNumId w:val="17"/>
   </w:num>
-  <w:num w:numId="16">
+  <w:num w:numId="16" w16cid:durableId="1202472062">
     <w:abstractNumId w:val="3"/>
   </w:num>
-  <w:num w:numId="17">
+  <w:num w:numId="17" w16cid:durableId="2126510">
     <w:abstractNumId w:val="10"/>
   </w:num>
-  <w:num w:numId="18">
+  <w:num w:numId="18" w16cid:durableId="1148670801">
     <w:abstractNumId w:val="4"/>
   </w:num>
-  <w:num w:numId="19">
+  <w:num w:numId="19" w16cid:durableId="1241058952">
     <w:abstractNumId w:val="0"/>
   </w:num>
-  <w:num w:numId="20">
+  <w:num w:numId="20" w16cid:durableId="1094857772">
     <w:abstractNumId w:val="18"/>
   </w:num>
-  <w:num w:numId="21">
+  <w:num w:numId="21" w16cid:durableId="1139303329">
     <w:abstractNumId w:val="21"/>
   </w:num>
-  <w:num w:numId="22">
+  <w:num w:numId="22" w16cid:durableId="900099401">
     <w:abstractNumId w:val="11"/>
   </w:num>
-  <w:num w:numId="23">
+  <w:num w:numId="23" w16cid:durableId="635181411">
     <w:abstractNumId w:val="7"/>
   </w:num>
 </w:numbering>
 </file>
 
 <file path=word/styles.xml><?xml version="1.0" encoding="utf-8"?>
-<w:styles xmlns:mc="http://schemas.openxmlformats.org/markup-compatibility/2006" xmlns:r="http://schemas.openxmlformats.org/officeDocument/2006/relationships" xmlns:w="http://schemas.openxmlformats.org/wordprocessingml/2006/main" xmlns:w14="http://schemas.microsoft.com/office/word/2010/wordml" xmlns:w15="http://schemas.microsoft.com/office/word/2012/wordml" xmlns:w16se="http://schemas.microsoft.com/office/word/2015/wordml/symex" mc:Ignorable="w14 w15 w16se">
+<w:styles xmlns:mc="http://schemas.openxmlformats.org/markup-compatibility/2006" xmlns:r="http://schemas.openxmlformats.org/officeDocument/2006/relationships" xmlns:w="http://schemas.openxmlformats.org/wordprocessingml/2006/main" xmlns:w14="http://schemas.microsoft.com/office/word/2010/wordml" xmlns:w15="http://schemas.microsoft.com/office/word/2012/wordml" xmlns:w16cex="http://schemas.microsoft.com/office/word/2018/wordml/cex" xmlns:w16cid="http://schemas.microsoft.com/office/word/2016/wordml/cid" xmlns:w16="http://schemas.microsoft.com/office/word/2018/wordml" xmlns:w16sdtdh="http://schemas.microsoft.com/office/word/2020/wordml/sdtdatahash" xmlns:w16se="http://schemas.microsoft.com/office/word/2015/wordml/symex" mc:Ignorable="w14 w15 w16se w16cid w16 w16cex w16sdtdh">
   <w:docDefaults>
     <w:rPrDefault>
       <w:rPr>
@@ -14674,7 +14374,7 @@
       </w:pPr>
     </w:pPrDefault>
   </w:docDefaults>
-  <w:latentStyles w:defLockedState="0" w:defUIPriority="99" w:defSemiHidden="0" w:defUnhideWhenUsed="0" w:defQFormat="0" w:count="371">
+  <w:latentStyles w:defLockedState="0" w:defUIPriority="99" w:defSemiHidden="0" w:defUnhideWhenUsed="0" w:defQFormat="0" w:count="376">
     <w:lsdException w:name="Normal" w:uiPriority="0" w:qFormat="1"/>
     <w:lsdException w:name="heading 1" w:uiPriority="9" w:qFormat="1"/>
     <w:lsdException w:name="heading 2" w:semiHidden="1" w:uiPriority="9" w:unhideWhenUsed="1" w:qFormat="1"/>
@@ -15046,6 +14746,11 @@
     <w:lsdException w:name="List Table 5 Dark Accent 6" w:uiPriority="50"/>
     <w:lsdException w:name="List Table 6 Colorful Accent 6" w:uiPriority="51"/>
     <w:lsdException w:name="List Table 7 Colorful Accent 6" w:uiPriority="52"/>
+    <w:lsdException w:name="Mention" w:semiHidden="1" w:unhideWhenUsed="1"/>
+    <w:lsdException w:name="Smart Hyperlink" w:semiHidden="1" w:unhideWhenUsed="1"/>
+    <w:lsdException w:name="Hashtag" w:semiHidden="1" w:unhideWhenUsed="1"/>
+    <w:lsdException w:name="Unresolved Mention" w:semiHidden="1" w:unhideWhenUsed="1"/>
+    <w:lsdException w:name="Smart Link" w:semiHidden="1" w:unhideWhenUsed="1"/>
   </w:latentStyles>
   <w:style w:type="paragraph" w:default="1" w:styleId="Normal">
     <w:name w:val="Normal"/>
@@ -15491,26 +15196,10 @@
 </file>
 
 <file path=customXml/item1.xml><?xml version="1.0" encoding="utf-8"?>
-<p:properties xmlns:p="http://schemas.microsoft.com/office/2006/metadata/properties" xmlns:xsi="http://www.w3.org/2001/XMLSchema-instance" xmlns:pc="http://schemas.microsoft.com/office/infopath/2007/PartnerControls">
-  <documentManagement>
-    <lcf76f155ced4ddcb4097134ff3c332f xmlns="0719f6d4-e63a-445b-8653-b337942af0bd">
-      <Terms xmlns="http://schemas.microsoft.com/office/infopath/2007/PartnerControls"/>
-    </lcf76f155ced4ddcb4097134ff3c332f>
-    <TaxCatchAll xmlns="40ff8323-57fd-4467-8ca6-18d88d28dc2d" xsi:nil="true"/>
-  </documentManagement>
-</p:properties>
+<b:Sources xmlns:b="http://schemas.openxmlformats.org/officeDocument/2006/bibliography" xmlns="http://schemas.openxmlformats.org/officeDocument/2006/bibliography" SelectedStyle="\APASixthEditionOfficeOnline.xsl" StyleName="APA" Version="6"/>
 </file>
 
 <file path=customXml/item2.xml><?xml version="1.0" encoding="utf-8"?>
-<?mso-contentType ?>
-<FormTemplates xmlns="http://schemas.microsoft.com/sharepoint/v3/contenttype/forms">
-  <Display>DocumentLibraryForm</Display>
-  <Edit>DocumentLibraryForm</Edit>
-  <New>DocumentLibraryForm</New>
-</FormTemplates>
-</file>
-
-<file path=customXml/item3.xml><?xml version="1.0" encoding="utf-8"?>
 <ct:contentTypeSchema xmlns:ct="http://schemas.microsoft.com/office/2006/metadata/contentType" xmlns:ma="http://schemas.microsoft.com/office/2006/metadata/properties/metaAttributes" ct:_="" ma:_="" ma:contentTypeName="Documento" ma:contentTypeID="0x010100AD3ECB3241CA9A469872F065EAB7EDC2" ma:contentTypeVersion="13" ma:contentTypeDescription="Crear nuevo documento." ma:contentTypeScope="" ma:versionID="cfc5f0c2543fc88db3dc350ee7d12929">
   <xsd:schema xmlns:xsd="http://www.w3.org/2001/XMLSchema" xmlns:xs="http://www.w3.org/2001/XMLSchema" xmlns:p="http://schemas.microsoft.com/office/2006/metadata/properties" xmlns:ns2="40ff8323-57fd-4467-8ca6-18d88d28dc2d" xmlns:ns3="0719f6d4-e63a-445b-8653-b337942af0bd" targetNamespace="http://schemas.microsoft.com/office/2006/metadata/properties" ma:root="true" ma:fieldsID="ef665644e41eacf16b6e91c0e1626878" ns2:_="" ns3:_="">
     <xsd:import namespace="40ff8323-57fd-4467-8ca6-18d88d28dc2d"/>
@@ -15733,30 +15422,35 @@
 </ct:contentTypeSchema>
 </file>
 
+<file path=customXml/item3.xml><?xml version="1.0" encoding="utf-8"?>
+<?mso-contentType ?>
+<FormTemplates xmlns="http://schemas.microsoft.com/sharepoint/v3/contenttype/forms">
+  <Display>DocumentLibraryForm</Display>
+  <Edit>DocumentLibraryForm</Edit>
+  <New>DocumentLibraryForm</New>
+</FormTemplates>
+</file>
+
 <file path=customXml/item4.xml><?xml version="1.0" encoding="utf-8"?>
-<b:Sources xmlns:b="http://schemas.openxmlformats.org/officeDocument/2006/bibliography" xmlns="http://schemas.openxmlformats.org/officeDocument/2006/bibliography" SelectedStyle="\APASixthEditionOfficeOnline.xsl" StyleName="APA" Version="6"/>
+<p:properties xmlns:p="http://schemas.microsoft.com/office/2006/metadata/properties" xmlns:xsi="http://www.w3.org/2001/XMLSchema-instance" xmlns:pc="http://schemas.microsoft.com/office/infopath/2007/PartnerControls">
+  <documentManagement>
+    <lcf76f155ced4ddcb4097134ff3c332f xmlns="0719f6d4-e63a-445b-8653-b337942af0bd">
+      <Terms xmlns="http://schemas.microsoft.com/office/infopath/2007/PartnerControls"/>
+    </lcf76f155ced4ddcb4097134ff3c332f>
+    <TaxCatchAll xmlns="40ff8323-57fd-4467-8ca6-18d88d28dc2d" xsi:nil="true"/>
+  </documentManagement>
+</p:properties>
 </file>
 
 <file path=customXml/itemProps1.xml><?xml version="1.0" encoding="utf-8"?>
-<ds:datastoreItem xmlns:ds="http://schemas.openxmlformats.org/officeDocument/2006/customXml" ds:itemID="{AFC2A2B7-541B-4E48-8BCD-CF413AF9B8E6}">
+<ds:datastoreItem xmlns:ds="http://schemas.openxmlformats.org/officeDocument/2006/customXml" ds:itemID="{D7815BEB-BE3E-4DD1-B754-A55DB7A61E68}">
   <ds:schemaRefs>
-    <ds:schemaRef ds:uri="http://schemas.microsoft.com/office/2006/metadata/properties"/>
-    <ds:schemaRef ds:uri="http://schemas.microsoft.com/office/infopath/2007/PartnerControls"/>
-    <ds:schemaRef ds:uri="0719f6d4-e63a-445b-8653-b337942af0bd"/>
-    <ds:schemaRef ds:uri="40ff8323-57fd-4467-8ca6-18d88d28dc2d"/>
+    <ds:schemaRef ds:uri="http://schemas.openxmlformats.org/officeDocument/2006/bibliography"/>
   </ds:schemaRefs>
 </ds:datastoreItem>
 </file>
 
 <file path=customXml/itemProps2.xml><?xml version="1.0" encoding="utf-8"?>
-<ds:datastoreItem xmlns:ds="http://schemas.openxmlformats.org/officeDocument/2006/customXml" ds:itemID="{77FA8EF3-D07E-4C59-A011-077E82231D6B}">
-  <ds:schemaRefs>
-    <ds:schemaRef ds:uri="http://schemas.microsoft.com/sharepoint/v3/contenttype/forms"/>
-  </ds:schemaRefs>
-</ds:datastoreItem>
-</file>
-
-<file path=customXml/itemProps3.xml><?xml version="1.0" encoding="utf-8"?>
 <ds:datastoreItem xmlns:ds="http://schemas.openxmlformats.org/officeDocument/2006/customXml" ds:itemID="{1AE696A2-D3BF-4FE5-BA30-DC35FEC1210B}">
   <ds:schemaRefs>
     <ds:schemaRef ds:uri="http://schemas.microsoft.com/office/2006/metadata/contentType"/>
@@ -15775,10 +15469,21 @@
 </ds:datastoreItem>
 </file>
 
+<file path=customXml/itemProps3.xml><?xml version="1.0" encoding="utf-8"?>
+<ds:datastoreItem xmlns:ds="http://schemas.openxmlformats.org/officeDocument/2006/customXml" ds:itemID="{77FA8EF3-D07E-4C59-A011-077E82231D6B}">
+  <ds:schemaRefs>
+    <ds:schemaRef ds:uri="http://schemas.microsoft.com/sharepoint/v3/contenttype/forms"/>
+  </ds:schemaRefs>
+</ds:datastoreItem>
+</file>
+
 <file path=customXml/itemProps4.xml><?xml version="1.0" encoding="utf-8"?>
-<ds:datastoreItem xmlns:ds="http://schemas.openxmlformats.org/officeDocument/2006/customXml" ds:itemID="{D7815BEB-BE3E-4DD1-B754-A55DB7A61E68}">
+<ds:datastoreItem xmlns:ds="http://schemas.openxmlformats.org/officeDocument/2006/customXml" ds:itemID="{AFC2A2B7-541B-4E48-8BCD-CF413AF9B8E6}">
   <ds:schemaRefs>
-    <ds:schemaRef ds:uri="http://schemas.openxmlformats.org/officeDocument/2006/bibliography"/>
+    <ds:schemaRef ds:uri="http://schemas.microsoft.com/office/2006/metadata/properties"/>
+    <ds:schemaRef ds:uri="http://schemas.microsoft.com/office/infopath/2007/PartnerControls"/>
+    <ds:schemaRef ds:uri="0719f6d4-e63a-445b-8653-b337942af0bd"/>
+    <ds:schemaRef ds:uri="40ff8323-57fd-4467-8ca6-18d88d28dc2d"/>
   </ds:schemaRefs>
 </ds:datastoreItem>
 </file>
</xml_diff>